<commit_message>
Documentation added/ CI moved
</commit_message>
<xml_diff>
--- a/Documentation/WebShop.docx
+++ b/Documentation/WebShop.docx
@@ -156,7 +156,7 @@
                         </pic:cNvPicPr>
                       </pic:nvPicPr>
                       <pic:blipFill>
-                        <a:blip r:embed="rId5" cstate="print">
+                        <a:blip r:embed="rId6" cstate="print">
                           <a:extLst>
                             <a:ext uri="{28A0092B-C50C-407E-A947-70E740481C1C}">
                               <a14:useLocalDpi xmlns:a14="http://schemas.microsoft.com/office/drawing/2010/main" val="0"/>
@@ -207,30 +207,6 @@
               <w:color w:val="000000"/>
             </w:rPr>
           </w:pPr>
-        </w:p>
-        <w:p>
-          <w:pPr>
-            <w:pStyle w:val="NormalWeb"/>
-            <w:spacing w:before="0" w:beforeAutospacing="0" w:after="0" w:afterAutospacing="0"/>
-            <w:jc w:val="center"/>
-            <w:rPr>
-              <w:b/>
-              <w:bCs/>
-              <w:i/>
-              <w:iCs/>
-              <w:color w:val="000000"/>
-            </w:rPr>
-          </w:pPr>
-          <w:r>
-            <w:rPr>
-              <w:b/>
-              <w:bCs/>
-              <w:i/>
-              <w:iCs/>
-              <w:color w:val="000000"/>
-            </w:rPr>
-            <w:t>Friday, 17 September 2021</w:t>
-          </w:r>
         </w:p>
         <w:p>
           <w:pPr>
@@ -372,7 +348,7 @@
                                   </w:rPr>
                                   <w:t xml:space="preserve"> </w:t>
                                 </w:r>
-                                <w:hyperlink r:id="rId6" w:history="1">
+                                <w:hyperlink r:id="rId7" w:history="1">
                                   <w:r>
                                     <w:rPr>
                                       <w:rStyle w:val="Hyperlink"/>
@@ -461,7 +437,7 @@
                                   </w:rPr>
                                   <w:t xml:space="preserve"> – </w:t>
                                 </w:r>
-                                <w:hyperlink r:id="rId7" w:history="1">
+                                <w:hyperlink r:id="rId8" w:history="1">
                                   <w:r>
                                     <w:rPr>
                                       <w:rStyle w:val="Hyperlink"/>
@@ -518,7 +494,7 @@
                                   </w:rPr>
                                   <w:t xml:space="preserve"> – </w:t>
                                 </w:r>
-                                <w:hyperlink r:id="rId8" w:history="1">
+                                <w:hyperlink r:id="rId9" w:history="1">
                                   <w:r>
                                     <w:rPr>
                                       <w:rStyle w:val="Hyperlink"/>
@@ -723,7 +699,7 @@
                             </w:rPr>
                             <w:t xml:space="preserve"> </w:t>
                           </w:r>
-                          <w:hyperlink r:id="rId9" w:history="1">
+                          <w:hyperlink r:id="rId10" w:history="1">
                             <w:r>
                               <w:rPr>
                                 <w:rStyle w:val="Hyperlink"/>
@@ -812,7 +788,7 @@
                             </w:rPr>
                             <w:t xml:space="preserve"> – </w:t>
                           </w:r>
-                          <w:hyperlink r:id="rId10" w:history="1">
+                          <w:hyperlink r:id="rId11" w:history="1">
                             <w:r>
                               <w:rPr>
                                 <w:rStyle w:val="Hyperlink"/>
@@ -869,7 +845,7 @@
                             </w:rPr>
                             <w:t xml:space="preserve"> – </w:t>
                           </w:r>
-                          <w:hyperlink r:id="rId11" w:history="1">
+                          <w:hyperlink r:id="rId12" w:history="1">
                             <w:r>
                               <w:rPr>
                                 <w:rStyle w:val="Hyperlink"/>
@@ -1102,6 +1078,7 @@
           <w:pPr>
             <w:pStyle w:val="TOC1"/>
             <w:tabs>
+              <w:tab w:val="left" w:pos="440"/>
               <w:tab w:val="right" w:leader="dot" w:pos="9350"/>
             </w:tabs>
             <w:rPr>
@@ -1118,13 +1095,27 @@
           <w:r>
             <w:fldChar w:fldCharType="separate"/>
           </w:r>
-          <w:hyperlink w:anchor="_Toc84601371" w:history="1">
+          <w:hyperlink w:anchor="_Toc84614590" w:history="1">
             <w:r>
               <w:rPr>
                 <w:rStyle w:val="Hyperlink"/>
                 <w:noProof/>
               </w:rPr>
-              <w:t>Backlog</w:t>
+              <w:t>1.</w:t>
+            </w:r>
+            <w:r>
+              <w:rPr>
+                <w:rFonts w:eastAsiaTheme="minorEastAsia"/>
+                <w:noProof/>
+              </w:rPr>
+              <w:tab/>
+            </w:r>
+            <w:r>
+              <w:rPr>
+                <w:rStyle w:val="Hyperlink"/>
+                <w:noProof/>
+              </w:rPr>
+              <w:t>Introduction</w:t>
             </w:r>
             <w:r>
               <w:rPr>
@@ -1145,7 +1136,175 @@
                 <w:noProof/>
                 <w:webHidden/>
               </w:rPr>
-              <w:instrText xml:space="preserve"> PAGEREF _Toc84601371 \h </w:instrText>
+              <w:instrText xml:space="preserve"> PAGEREF _Toc84614590 \h </w:instrText>
+            </w:r>
+            <w:r>
+              <w:rPr>
+                <w:noProof/>
+                <w:webHidden/>
+              </w:rPr>
+            </w:r>
+            <w:r>
+              <w:rPr>
+                <w:noProof/>
+                <w:webHidden/>
+              </w:rPr>
+              <w:fldChar w:fldCharType="separate"/>
+            </w:r>
+            <w:r>
+              <w:rPr>
+                <w:noProof/>
+                <w:webHidden/>
+              </w:rPr>
+              <w:t>3</w:t>
+            </w:r>
+            <w:r>
+              <w:rPr>
+                <w:noProof/>
+                <w:webHidden/>
+              </w:rPr>
+              <w:fldChar w:fldCharType="end"/>
+            </w:r>
+          </w:hyperlink>
+        </w:p>
+        <w:p>
+          <w:pPr>
+            <w:pStyle w:val="TOC2"/>
+            <w:tabs>
+              <w:tab w:val="left" w:pos="880"/>
+              <w:tab w:val="right" w:leader="dot" w:pos="9350"/>
+            </w:tabs>
+            <w:rPr>
+              <w:rFonts w:eastAsiaTheme="minorEastAsia"/>
+              <w:noProof/>
+            </w:rPr>
+          </w:pPr>
+          <w:hyperlink w:anchor="_Toc84614591" w:history="1">
+            <w:r>
+              <w:rPr>
+                <w:rStyle w:val="Hyperlink"/>
+                <w:noProof/>
+              </w:rPr>
+              <w:t>1.1</w:t>
+            </w:r>
+            <w:r>
+              <w:rPr>
+                <w:rFonts w:eastAsiaTheme="minorEastAsia"/>
+                <w:noProof/>
+              </w:rPr>
+              <w:tab/>
+            </w:r>
+            <w:r>
+              <w:rPr>
+                <w:rStyle w:val="Hyperlink"/>
+                <w:noProof/>
+              </w:rPr>
+              <w:t>Purpose of this document</w:t>
+            </w:r>
+            <w:r>
+              <w:rPr>
+                <w:noProof/>
+                <w:webHidden/>
+              </w:rPr>
+              <w:tab/>
+            </w:r>
+            <w:r>
+              <w:rPr>
+                <w:noProof/>
+                <w:webHidden/>
+              </w:rPr>
+              <w:fldChar w:fldCharType="begin"/>
+            </w:r>
+            <w:r>
+              <w:rPr>
+                <w:noProof/>
+                <w:webHidden/>
+              </w:rPr>
+              <w:instrText xml:space="preserve"> PAGEREF _Toc84614591 \h </w:instrText>
+            </w:r>
+            <w:r>
+              <w:rPr>
+                <w:noProof/>
+                <w:webHidden/>
+              </w:rPr>
+            </w:r>
+            <w:r>
+              <w:rPr>
+                <w:noProof/>
+                <w:webHidden/>
+              </w:rPr>
+              <w:fldChar w:fldCharType="separate"/>
+            </w:r>
+            <w:r>
+              <w:rPr>
+                <w:noProof/>
+                <w:webHidden/>
+              </w:rPr>
+              <w:t>3</w:t>
+            </w:r>
+            <w:r>
+              <w:rPr>
+                <w:noProof/>
+                <w:webHidden/>
+              </w:rPr>
+              <w:fldChar w:fldCharType="end"/>
+            </w:r>
+          </w:hyperlink>
+        </w:p>
+        <w:p>
+          <w:pPr>
+            <w:pStyle w:val="TOC1"/>
+            <w:tabs>
+              <w:tab w:val="left" w:pos="440"/>
+              <w:tab w:val="right" w:leader="dot" w:pos="9350"/>
+            </w:tabs>
+            <w:rPr>
+              <w:rFonts w:eastAsiaTheme="minorEastAsia"/>
+              <w:noProof/>
+            </w:rPr>
+          </w:pPr>
+          <w:hyperlink w:anchor="_Toc84614592" w:history="1">
+            <w:r>
+              <w:rPr>
+                <w:rStyle w:val="Hyperlink"/>
+                <w:noProof/>
+              </w:rPr>
+              <w:t>2.</w:t>
+            </w:r>
+            <w:r>
+              <w:rPr>
+                <w:rFonts w:eastAsiaTheme="minorEastAsia"/>
+                <w:noProof/>
+              </w:rPr>
+              <w:tab/>
+            </w:r>
+            <w:r>
+              <w:rPr>
+                <w:rStyle w:val="Hyperlink"/>
+                <w:noProof/>
+              </w:rPr>
+              <w:t>Backlog</w:t>
+            </w:r>
+            <w:r>
+              <w:rPr>
+                <w:noProof/>
+                <w:webHidden/>
+              </w:rPr>
+              <w:tab/>
+            </w:r>
+            <w:r>
+              <w:rPr>
+                <w:noProof/>
+                <w:webHidden/>
+              </w:rPr>
+              <w:fldChar w:fldCharType="begin"/>
+            </w:r>
+            <w:r>
+              <w:rPr>
+                <w:noProof/>
+                <w:webHidden/>
+              </w:rPr>
+              <w:instrText xml:space="preserve"> PAGEREF _Toc84614592 \h </w:instrText>
             </w:r>
             <w:r>
               <w:rPr>
@@ -1187,7 +1346,7 @@
               <w:noProof/>
             </w:rPr>
           </w:pPr>
-          <w:hyperlink w:anchor="_Toc84601372" w:history="1">
+          <w:hyperlink w:anchor="_Toc84614593" w:history="1">
             <w:r>
               <w:rPr>
                 <w:rStyle w:val="Hyperlink"/>
@@ -1214,7 +1373,7 @@
                 <w:noProof/>
                 <w:webHidden/>
               </w:rPr>
-              <w:instrText xml:space="preserve"> PAGEREF _Toc84601372 \h </w:instrText>
+              <w:instrText xml:space="preserve"> PAGEREF _Toc84614593 \h </w:instrText>
             </w:r>
             <w:r>
               <w:rPr>
@@ -1235,6 +1394,144 @@
                 <w:webHidden/>
               </w:rPr>
               <w:t>3</w:t>
+            </w:r>
+            <w:r>
+              <w:rPr>
+                <w:noProof/>
+                <w:webHidden/>
+              </w:rPr>
+              <w:fldChar w:fldCharType="end"/>
+            </w:r>
+          </w:hyperlink>
+        </w:p>
+        <w:p>
+          <w:pPr>
+            <w:pStyle w:val="TOC2"/>
+            <w:tabs>
+              <w:tab w:val="right" w:leader="dot" w:pos="9350"/>
+            </w:tabs>
+            <w:rPr>
+              <w:rFonts w:eastAsiaTheme="minorEastAsia"/>
+              <w:noProof/>
+            </w:rPr>
+          </w:pPr>
+          <w:hyperlink w:anchor="_Toc84614594" w:history="1">
+            <w:r>
+              <w:rPr>
+                <w:rStyle w:val="Hyperlink"/>
+                <w:noProof/>
+              </w:rPr>
+              <w:t>2.1 USER STORIES</w:t>
+            </w:r>
+            <w:r>
+              <w:rPr>
+                <w:noProof/>
+                <w:webHidden/>
+              </w:rPr>
+              <w:tab/>
+            </w:r>
+            <w:r>
+              <w:rPr>
+                <w:noProof/>
+                <w:webHidden/>
+              </w:rPr>
+              <w:fldChar w:fldCharType="begin"/>
+            </w:r>
+            <w:r>
+              <w:rPr>
+                <w:noProof/>
+                <w:webHidden/>
+              </w:rPr>
+              <w:instrText xml:space="preserve"> PAGEREF _Toc84614594 \h </w:instrText>
+            </w:r>
+            <w:r>
+              <w:rPr>
+                <w:noProof/>
+                <w:webHidden/>
+              </w:rPr>
+            </w:r>
+            <w:r>
+              <w:rPr>
+                <w:noProof/>
+                <w:webHidden/>
+              </w:rPr>
+              <w:fldChar w:fldCharType="separate"/>
+            </w:r>
+            <w:r>
+              <w:rPr>
+                <w:noProof/>
+                <w:webHidden/>
+              </w:rPr>
+              <w:t>3</w:t>
+            </w:r>
+            <w:r>
+              <w:rPr>
+                <w:noProof/>
+                <w:webHidden/>
+              </w:rPr>
+              <w:fldChar w:fldCharType="end"/>
+            </w:r>
+          </w:hyperlink>
+        </w:p>
+        <w:p>
+          <w:pPr>
+            <w:pStyle w:val="TOC2"/>
+            <w:tabs>
+              <w:tab w:val="right" w:leader="dot" w:pos="9350"/>
+            </w:tabs>
+            <w:rPr>
+              <w:rFonts w:eastAsiaTheme="minorEastAsia"/>
+              <w:noProof/>
+            </w:rPr>
+          </w:pPr>
+          <w:hyperlink w:anchor="_Toc84614595" w:history="1">
+            <w:r>
+              <w:rPr>
+                <w:rStyle w:val="Hyperlink"/>
+                <w:noProof/>
+              </w:rPr>
+              <w:t>2.2 ADMIN STORIES</w:t>
+            </w:r>
+            <w:r>
+              <w:rPr>
+                <w:noProof/>
+                <w:webHidden/>
+              </w:rPr>
+              <w:tab/>
+            </w:r>
+            <w:r>
+              <w:rPr>
+                <w:noProof/>
+                <w:webHidden/>
+              </w:rPr>
+              <w:fldChar w:fldCharType="begin"/>
+            </w:r>
+            <w:r>
+              <w:rPr>
+                <w:noProof/>
+                <w:webHidden/>
+              </w:rPr>
+              <w:instrText xml:space="preserve"> PAGEREF _Toc84614595 \h </w:instrText>
+            </w:r>
+            <w:r>
+              <w:rPr>
+                <w:noProof/>
+                <w:webHidden/>
+              </w:rPr>
+            </w:r>
+            <w:r>
+              <w:rPr>
+                <w:noProof/>
+                <w:webHidden/>
+              </w:rPr>
+              <w:fldChar w:fldCharType="separate"/>
+            </w:r>
+            <w:r>
+              <w:rPr>
+                <w:noProof/>
+                <w:webHidden/>
+              </w:rPr>
+              <w:t>6</w:t>
             </w:r>
             <w:r>
               <w:rPr>
@@ -1589,43 +1886,1885 @@
     <w:p>
       <w:pPr>
         <w:pStyle w:val="Heading1"/>
+        <w:numPr>
+          <w:ilvl w:val="0"/>
+          <w:numId w:val="1"/>
+        </w:numPr>
         <w:jc w:val="both"/>
         <w:rPr>
           <w:sz w:val="40"/>
           <w:szCs w:val="40"/>
         </w:rPr>
       </w:pPr>
-      <w:bookmarkStart w:id="0" w:name="_Toc84601371"/>
+      <w:bookmarkStart w:id="0" w:name="_Toc84614590"/>
       <w:r>
         <w:rPr>
           <w:sz w:val="40"/>
           <w:szCs w:val="40"/>
         </w:rPr>
         <w:lastRenderedPageBreak/>
+        <w:t>Introduction</w:t>
+      </w:r>
+      <w:bookmarkEnd w:id="0"/>
+      <w:r>
+        <w:rPr>
+          <w:sz w:val="40"/>
+          <w:szCs w:val="40"/>
+        </w:rPr>
+        <w:t xml:space="preserve"> </w:t>
+      </w:r>
+    </w:p>
+    <w:p>
+      <w:pPr>
+        <w:pStyle w:val="Heading2"/>
+        <w:numPr>
+          <w:ilvl w:val="1"/>
+          <w:numId w:val="2"/>
+        </w:numPr>
+        <w:rPr>
+          <w:sz w:val="36"/>
+          <w:szCs w:val="36"/>
+        </w:rPr>
+      </w:pPr>
+      <w:bookmarkStart w:id="1" w:name="_Toc84614591"/>
+      <w:r>
+        <w:rPr>
+          <w:sz w:val="36"/>
+          <w:szCs w:val="36"/>
+        </w:rPr>
+        <w:t>Purpose of this document</w:t>
+      </w:r>
+      <w:bookmarkEnd w:id="1"/>
+      <w:r>
+        <w:rPr>
+          <w:sz w:val="36"/>
+          <w:szCs w:val="36"/>
+        </w:rPr>
+        <w:t xml:space="preserve"> </w:t>
+      </w:r>
+    </w:p>
+    <w:p/>
+    <w:p>
+      <w:pPr>
+        <w:rPr>
+          <w:color w:val="000000"/>
+          <w:sz w:val="27"/>
+          <w:szCs w:val="27"/>
+          <w:shd w:val="clear" w:color="auto" w:fill="FFFFFF"/>
+        </w:rPr>
+      </w:pPr>
+      <w:r>
+        <w:rPr>
+          <w:color w:val="000000"/>
+          <w:sz w:val="27"/>
+          <w:szCs w:val="27"/>
+          <w:shd w:val="clear" w:color="auto" w:fill="FFFFFF"/>
+        </w:rPr>
+        <w:t xml:space="preserve">This is a Requirements </w:t>
+      </w:r>
+      <w:r>
+        <w:rPr>
+          <w:color w:val="000000"/>
+          <w:sz w:val="27"/>
+          <w:szCs w:val="27"/>
+          <w:shd w:val="clear" w:color="auto" w:fill="FFFFFF"/>
+        </w:rPr>
+        <w:t xml:space="preserve">Document for a web-based computer parts </w:t>
+      </w:r>
+      <w:r>
+        <w:rPr>
+          <w:color w:val="000000"/>
+          <w:sz w:val="27"/>
+          <w:szCs w:val="27"/>
+          <w:shd w:val="clear" w:color="auto" w:fill="FFFFFF"/>
+        </w:rPr>
+        <w:t>sales system</w:t>
+      </w:r>
+      <w:r>
+        <w:rPr>
+          <w:color w:val="000000"/>
+          <w:sz w:val="27"/>
+          <w:szCs w:val="27"/>
+          <w:shd w:val="clear" w:color="auto" w:fill="FFFFFF"/>
+        </w:rPr>
+        <w:t>.</w:t>
+      </w:r>
+      <w:r>
+        <w:rPr>
+          <w:color w:val="000000"/>
+          <w:sz w:val="27"/>
+          <w:szCs w:val="27"/>
+          <w:shd w:val="clear" w:color="auto" w:fill="FFFFFF"/>
+        </w:rPr>
+        <w:t xml:space="preserve"> The system should give users the ability to purchase products, while also giving the ability to admin users to modify the products available</w:t>
+      </w:r>
+      <w:r>
+        <w:rPr>
+          <w:color w:val="000000"/>
+          <w:sz w:val="27"/>
+          <w:szCs w:val="27"/>
+          <w:shd w:val="clear" w:color="auto" w:fill="FFFFFF"/>
+        </w:rPr>
+        <w:t xml:space="preserve">. </w:t>
+      </w:r>
+      <w:r>
+        <w:rPr>
+          <w:color w:val="000000"/>
+          <w:sz w:val="27"/>
+          <w:szCs w:val="27"/>
+          <w:shd w:val="clear" w:color="auto" w:fill="FFFFFF"/>
+        </w:rPr>
+        <w:t>T</w:t>
+      </w:r>
+      <w:r>
+        <w:rPr>
+          <w:color w:val="000000"/>
+          <w:sz w:val="27"/>
+          <w:szCs w:val="27"/>
+          <w:shd w:val="clear" w:color="auto" w:fill="FFFFFF"/>
+        </w:rPr>
+        <w:t>his documen</w:t>
+      </w:r>
+      <w:r>
+        <w:rPr>
+          <w:color w:val="000000"/>
+          <w:sz w:val="27"/>
+          <w:szCs w:val="27"/>
+          <w:shd w:val="clear" w:color="auto" w:fill="FFFFFF"/>
+        </w:rPr>
+        <w:t xml:space="preserve">t will describe </w:t>
+      </w:r>
+      <w:r>
+        <w:rPr>
+          <w:color w:val="000000"/>
+          <w:sz w:val="27"/>
+          <w:szCs w:val="27"/>
+          <w:shd w:val="clear" w:color="auto" w:fill="FFFFFF"/>
+        </w:rPr>
+        <w:t>use</w:t>
+      </w:r>
+      <w:r>
+        <w:rPr>
+          <w:color w:val="000000"/>
+          <w:sz w:val="27"/>
+          <w:szCs w:val="27"/>
+          <w:shd w:val="clear" w:color="auto" w:fill="FFFFFF"/>
+        </w:rPr>
+        <w:t>r stories, give them a priority estimate</w:t>
+      </w:r>
+      <w:r>
+        <w:rPr>
+          <w:color w:val="000000"/>
+          <w:sz w:val="27"/>
+          <w:szCs w:val="27"/>
+          <w:shd w:val="clear" w:color="auto" w:fill="FFFFFF"/>
+        </w:rPr>
+        <w:t xml:space="preserve"> from a scale of 1 to 100 (1 being the lowest priority, 100 being the highest).</w:t>
+      </w:r>
+      <w:r>
+        <w:rPr>
+          <w:color w:val="000000"/>
+          <w:sz w:val="27"/>
+          <w:szCs w:val="27"/>
+          <w:shd w:val="clear" w:color="auto" w:fill="FFFFFF"/>
+        </w:rPr>
+        <w:t xml:space="preserve"> </w:t>
+      </w:r>
+      <w:r>
+        <w:rPr>
+          <w:color w:val="000000"/>
+          <w:sz w:val="27"/>
+          <w:szCs w:val="27"/>
+          <w:shd w:val="clear" w:color="auto" w:fill="FFFFFF"/>
+        </w:rPr>
+        <w:t>A</w:t>
+      </w:r>
+      <w:r>
+        <w:rPr>
+          <w:color w:val="000000"/>
+          <w:sz w:val="27"/>
+          <w:szCs w:val="27"/>
+          <w:shd w:val="clear" w:color="auto" w:fill="FFFFFF"/>
+        </w:rPr>
+        <w:t xml:space="preserve">s well as an </w:t>
+      </w:r>
+      <w:r>
+        <w:rPr>
+          <w:color w:val="000000"/>
+          <w:sz w:val="27"/>
+          <w:szCs w:val="27"/>
+          <w:shd w:val="clear" w:color="auto" w:fill="FFFFFF"/>
+        </w:rPr>
+        <w:t>estimation on difficulty from 1 to 21 (1 being the easiest, 21 being the hardest).</w:t>
+      </w:r>
+    </w:p>
+    <w:p/>
+    <w:p>
+      <w:pPr>
+        <w:pStyle w:val="Heading1"/>
+        <w:numPr>
+          <w:ilvl w:val="0"/>
+          <w:numId w:val="1"/>
+        </w:numPr>
+        <w:jc w:val="both"/>
+        <w:rPr>
+          <w:sz w:val="40"/>
+          <w:szCs w:val="40"/>
+        </w:rPr>
+      </w:pPr>
+      <w:bookmarkStart w:id="2" w:name="_Toc84614592"/>
+      <w:r>
+        <w:rPr>
+          <w:sz w:val="40"/>
+          <w:szCs w:val="40"/>
+        </w:rPr>
         <w:t>Backlog</w:t>
       </w:r>
-      <w:bookmarkEnd w:id="0"/>
+      <w:bookmarkEnd w:id="2"/>
     </w:p>
     <w:p>
       <w:pPr>
         <w:pStyle w:val="Heading2"/>
         <w:jc w:val="both"/>
       </w:pPr>
-      <w:bookmarkStart w:id="1" w:name="_Toc84601372"/>
+      <w:bookmarkStart w:id="3" w:name="_Toc84614593"/>
       <w:r>
         <w:t>User story, Acceptance Criteria, Priority, Estimate</w:t>
       </w:r>
-      <w:bookmarkEnd w:id="1"/>
-    </w:p>
-    <w:p>
-      <w:pPr>
-        <w:jc w:val="both"/>
-        <w:rPr>
-          <w:rFonts w:ascii="Times New Roman" w:hAnsi="Times New Roman" w:cs="Times New Roman"/>
-          <w:sz w:val="24"/>
-          <w:szCs w:val="24"/>
-        </w:rPr>
-      </w:pPr>
+      <w:bookmarkEnd w:id="3"/>
+    </w:p>
+    <w:p>
+      <w:pPr>
+        <w:pStyle w:val="Heading2"/>
+        <w:rPr>
+          <w:rStyle w:val="SubtleEmphasis"/>
+          <w:i w:val="0"/>
+          <w:iCs w:val="0"/>
+          <w:color w:val="2F5496" w:themeColor="accent1" w:themeShade="BF"/>
+          <w:sz w:val="36"/>
+          <w:szCs w:val="36"/>
+        </w:rPr>
+      </w:pPr>
+    </w:p>
+    <w:p>
+      <w:pPr>
+        <w:pStyle w:val="Heading2"/>
+        <w:rPr>
+          <w:rStyle w:val="SubtleEmphasis"/>
+          <w:i w:val="0"/>
+          <w:iCs w:val="0"/>
+          <w:color w:val="2F5496" w:themeColor="accent1" w:themeShade="BF"/>
+          <w:sz w:val="36"/>
+          <w:szCs w:val="36"/>
+        </w:rPr>
+      </w:pPr>
+      <w:bookmarkStart w:id="4" w:name="_Toc84614594"/>
+      <w:r>
+        <w:rPr>
+          <w:rStyle w:val="SubtleEmphasis"/>
+          <w:i w:val="0"/>
+          <w:iCs w:val="0"/>
+          <w:color w:val="2F5496" w:themeColor="accent1" w:themeShade="BF"/>
+          <w:sz w:val="36"/>
+          <w:szCs w:val="36"/>
+        </w:rPr>
+        <w:t xml:space="preserve">2.1 </w:t>
+      </w:r>
+      <w:r>
+        <w:rPr>
+          <w:rStyle w:val="SubtleEmphasis"/>
+          <w:i w:val="0"/>
+          <w:iCs w:val="0"/>
+          <w:color w:val="2F5496" w:themeColor="accent1" w:themeShade="BF"/>
+          <w:sz w:val="36"/>
+          <w:szCs w:val="36"/>
+        </w:rPr>
+        <w:t>USER STORIES</w:t>
+      </w:r>
+      <w:bookmarkEnd w:id="4"/>
+    </w:p>
+    <w:p>
+      <w:pPr>
+        <w:jc w:val="both"/>
+        <w:rPr>
+          <w:rFonts w:ascii="Times New Roman" w:hAnsi="Times New Roman" w:cs="Times New Roman"/>
+          <w:sz w:val="24"/>
+          <w:szCs w:val="24"/>
+        </w:rPr>
+      </w:pPr>
+    </w:p>
+    <w:p>
+      <w:pPr>
+        <w:jc w:val="both"/>
+        <w:rPr>
+          <w:rFonts w:ascii="Times New Roman" w:hAnsi="Times New Roman" w:cs="Times New Roman"/>
+          <w:sz w:val="28"/>
+          <w:szCs w:val="28"/>
+        </w:rPr>
+      </w:pPr>
+      <w:r>
+        <w:rPr>
+          <w:rFonts w:ascii="Times New Roman" w:hAnsi="Times New Roman" w:cs="Times New Roman"/>
+          <w:sz w:val="28"/>
+          <w:szCs w:val="28"/>
+        </w:rPr>
+        <w:t>As a customer I want to be able to see all PC parts available for purchase on the web shop</w:t>
+      </w:r>
+      <w:r>
+        <w:rPr>
+          <w:rFonts w:ascii="Times New Roman" w:hAnsi="Times New Roman" w:cs="Times New Roman"/>
+          <w:sz w:val="28"/>
+          <w:szCs w:val="28"/>
+        </w:rPr>
+        <w:t xml:space="preserve"> so that I can choose what to purchase</w:t>
+      </w:r>
+    </w:p>
+    <w:p>
+      <w:pPr>
+        <w:jc w:val="both"/>
+        <w:rPr>
+          <w:rFonts w:ascii="Times New Roman" w:hAnsi="Times New Roman" w:cs="Times New Roman"/>
+          <w:b/>
+          <w:bCs/>
+          <w:sz w:val="24"/>
+          <w:szCs w:val="24"/>
+        </w:rPr>
+      </w:pPr>
+      <w:r>
+        <w:rPr>
+          <w:rFonts w:ascii="Times New Roman" w:hAnsi="Times New Roman" w:cs="Times New Roman"/>
+          <w:b/>
+          <w:bCs/>
+          <w:sz w:val="24"/>
+          <w:szCs w:val="24"/>
+        </w:rPr>
+        <w:t>Acceptance criteria:</w:t>
+      </w:r>
+    </w:p>
+    <w:p>
+      <w:pPr>
+        <w:jc w:val="both"/>
+        <w:rPr>
+          <w:rFonts w:ascii="Times New Roman" w:hAnsi="Times New Roman" w:cs="Times New Roman"/>
+          <w:sz w:val="24"/>
+          <w:szCs w:val="24"/>
+        </w:rPr>
+      </w:pPr>
+      <w:r>
+        <w:rPr>
+          <w:rFonts w:ascii="Times New Roman" w:hAnsi="Times New Roman" w:cs="Times New Roman"/>
+          <w:sz w:val="24"/>
+          <w:szCs w:val="24"/>
+        </w:rPr>
+        <w:t>All available items are displayed</w:t>
+      </w:r>
+    </w:p>
+    <w:p>
+      <w:pPr>
+        <w:jc w:val="both"/>
+        <w:rPr>
+          <w:rFonts w:ascii="Times New Roman" w:hAnsi="Times New Roman" w:cs="Times New Roman"/>
+          <w:sz w:val="24"/>
+          <w:szCs w:val="24"/>
+        </w:rPr>
+      </w:pPr>
+      <w:r>
+        <w:rPr>
+          <w:rFonts w:ascii="Times New Roman" w:hAnsi="Times New Roman" w:cs="Times New Roman"/>
+          <w:sz w:val="24"/>
+          <w:szCs w:val="24"/>
+        </w:rPr>
+        <w:t>All unavailable items are filtered out</w:t>
+      </w:r>
+    </w:p>
+    <w:p>
+      <w:pPr>
+        <w:jc w:val="both"/>
+        <w:rPr>
+          <w:rFonts w:ascii="Times New Roman" w:hAnsi="Times New Roman" w:cs="Times New Roman"/>
+          <w:sz w:val="24"/>
+          <w:szCs w:val="24"/>
+        </w:rPr>
+      </w:pPr>
+      <w:r>
+        <w:rPr>
+          <w:rFonts w:ascii="Times New Roman" w:hAnsi="Times New Roman" w:cs="Times New Roman"/>
+          <w:sz w:val="24"/>
+          <w:szCs w:val="24"/>
+        </w:rPr>
+        <w:t>Prices are displayed next to every item</w:t>
+      </w:r>
+    </w:p>
+    <w:p>
+      <w:pPr>
+        <w:jc w:val="both"/>
+        <w:rPr>
+          <w:rFonts w:ascii="Times New Roman" w:hAnsi="Times New Roman" w:cs="Times New Roman"/>
+          <w:sz w:val="24"/>
+          <w:szCs w:val="24"/>
+        </w:rPr>
+      </w:pPr>
+      <w:r>
+        <w:rPr>
+          <w:rFonts w:ascii="Times New Roman" w:hAnsi="Times New Roman" w:cs="Times New Roman"/>
+          <w:b/>
+          <w:bCs/>
+          <w:sz w:val="24"/>
+          <w:szCs w:val="24"/>
+        </w:rPr>
+        <w:t>Priority (100-1):</w:t>
+      </w:r>
+      <w:r>
+        <w:rPr>
+          <w:rFonts w:ascii="Times New Roman" w:hAnsi="Times New Roman" w:cs="Times New Roman"/>
+          <w:b/>
+          <w:bCs/>
+          <w:sz w:val="24"/>
+          <w:szCs w:val="24"/>
+        </w:rPr>
+        <w:t xml:space="preserve"> </w:t>
+      </w:r>
+      <w:r>
+        <w:rPr>
+          <w:rFonts w:ascii="Times New Roman" w:hAnsi="Times New Roman" w:cs="Times New Roman"/>
+          <w:sz w:val="24"/>
+          <w:szCs w:val="24"/>
+        </w:rPr>
+        <w:t>100</w:t>
+      </w:r>
+    </w:p>
+    <w:p>
+      <w:pPr>
+        <w:jc w:val="both"/>
+        <w:rPr>
+          <w:rFonts w:ascii="Times New Roman" w:hAnsi="Times New Roman" w:cs="Times New Roman"/>
+          <w:sz w:val="24"/>
+          <w:szCs w:val="24"/>
+        </w:rPr>
+      </w:pPr>
+      <w:r>
+        <w:rPr>
+          <w:rFonts w:ascii="Times New Roman" w:hAnsi="Times New Roman" w:cs="Times New Roman"/>
+          <w:b/>
+          <w:bCs/>
+          <w:sz w:val="24"/>
+          <w:szCs w:val="24"/>
+        </w:rPr>
+        <w:t>Estimate: (21-1):</w:t>
+      </w:r>
+      <w:r>
+        <w:rPr>
+          <w:rFonts w:ascii="Times New Roman" w:hAnsi="Times New Roman" w:cs="Times New Roman"/>
+          <w:b/>
+          <w:bCs/>
+          <w:sz w:val="24"/>
+          <w:szCs w:val="24"/>
+        </w:rPr>
+        <w:t xml:space="preserve"> </w:t>
+      </w:r>
+      <w:r>
+        <w:rPr>
+          <w:rFonts w:ascii="Times New Roman" w:hAnsi="Times New Roman" w:cs="Times New Roman"/>
+          <w:sz w:val="24"/>
+          <w:szCs w:val="24"/>
+        </w:rPr>
+        <w:t>15</w:t>
+      </w:r>
+    </w:p>
+    <w:p>
+      <w:pPr>
+        <w:jc w:val="both"/>
+        <w:rPr>
+          <w:rFonts w:ascii="Times New Roman" w:hAnsi="Times New Roman" w:cs="Times New Roman"/>
+          <w:sz w:val="24"/>
+          <w:szCs w:val="24"/>
+        </w:rPr>
+      </w:pPr>
+    </w:p>
+    <w:p>
+      <w:pPr>
+        <w:jc w:val="both"/>
+        <w:rPr>
+          <w:rFonts w:ascii="Times New Roman" w:hAnsi="Times New Roman" w:cs="Times New Roman"/>
+          <w:sz w:val="24"/>
+          <w:szCs w:val="24"/>
+        </w:rPr>
+      </w:pPr>
+    </w:p>
+    <w:p>
+      <w:pPr>
+        <w:jc w:val="both"/>
+        <w:rPr>
+          <w:rFonts w:ascii="Times New Roman" w:hAnsi="Times New Roman" w:cs="Times New Roman"/>
+          <w:sz w:val="24"/>
+          <w:szCs w:val="24"/>
+        </w:rPr>
+      </w:pPr>
+    </w:p>
+    <w:p>
+      <w:pPr>
+        <w:jc w:val="both"/>
+        <w:rPr>
+          <w:rFonts w:ascii="Times New Roman" w:hAnsi="Times New Roman" w:cs="Times New Roman"/>
+          <w:sz w:val="24"/>
+          <w:szCs w:val="24"/>
+        </w:rPr>
+      </w:pPr>
+    </w:p>
+    <w:p>
+      <w:pPr>
+        <w:jc w:val="both"/>
+        <w:rPr>
+          <w:rFonts w:ascii="Times New Roman" w:hAnsi="Times New Roman" w:cs="Times New Roman"/>
+          <w:sz w:val="24"/>
+          <w:szCs w:val="24"/>
+        </w:rPr>
+      </w:pPr>
+    </w:p>
+    <w:p>
+      <w:pPr>
+        <w:jc w:val="both"/>
+        <w:rPr>
+          <w:rFonts w:ascii="Times New Roman" w:hAnsi="Times New Roman" w:cs="Times New Roman"/>
+          <w:sz w:val="28"/>
+          <w:szCs w:val="28"/>
+        </w:rPr>
+      </w:pPr>
+      <w:r>
+        <w:rPr>
+          <w:rFonts w:ascii="Times New Roman" w:hAnsi="Times New Roman" w:cs="Times New Roman"/>
+          <w:sz w:val="28"/>
+          <w:szCs w:val="28"/>
+        </w:rPr>
+        <w:lastRenderedPageBreak/>
+        <w:t>As a customer I want to be able to filter the PC parts by name</w:t>
+      </w:r>
+      <w:r>
+        <w:rPr>
+          <w:rFonts w:ascii="Times New Roman" w:hAnsi="Times New Roman" w:cs="Times New Roman"/>
+          <w:sz w:val="28"/>
+          <w:szCs w:val="28"/>
+        </w:rPr>
+        <w:t xml:space="preserve"> so that I can purchase a specific item</w:t>
+      </w:r>
+    </w:p>
+    <w:p>
+      <w:pPr>
+        <w:jc w:val="both"/>
+        <w:rPr>
+          <w:rFonts w:ascii="Times New Roman" w:hAnsi="Times New Roman" w:cs="Times New Roman"/>
+          <w:b/>
+          <w:bCs/>
+          <w:sz w:val="24"/>
+          <w:szCs w:val="24"/>
+        </w:rPr>
+      </w:pPr>
+      <w:r>
+        <w:rPr>
+          <w:rFonts w:ascii="Times New Roman" w:hAnsi="Times New Roman" w:cs="Times New Roman"/>
+          <w:b/>
+          <w:bCs/>
+          <w:sz w:val="24"/>
+          <w:szCs w:val="24"/>
+        </w:rPr>
+        <w:t>Acceptance criteria:</w:t>
+      </w:r>
+    </w:p>
+    <w:p>
+      <w:pPr>
+        <w:jc w:val="both"/>
+        <w:rPr>
+          <w:rFonts w:ascii="Times New Roman" w:hAnsi="Times New Roman" w:cs="Times New Roman"/>
+          <w:sz w:val="24"/>
+          <w:szCs w:val="24"/>
+        </w:rPr>
+      </w:pPr>
+      <w:r>
+        <w:rPr>
+          <w:rFonts w:ascii="Times New Roman" w:hAnsi="Times New Roman" w:cs="Times New Roman"/>
+          <w:sz w:val="24"/>
+          <w:szCs w:val="24"/>
+        </w:rPr>
+        <w:t>Search using the name of a specific item should display that item</w:t>
+      </w:r>
+    </w:p>
+    <w:p>
+      <w:pPr>
+        <w:jc w:val="both"/>
+        <w:rPr>
+          <w:rFonts w:ascii="Times New Roman" w:hAnsi="Times New Roman" w:cs="Times New Roman"/>
+          <w:sz w:val="24"/>
+          <w:szCs w:val="24"/>
+        </w:rPr>
+      </w:pPr>
+      <w:r>
+        <w:rPr>
+          <w:rFonts w:ascii="Times New Roman" w:hAnsi="Times New Roman" w:cs="Times New Roman"/>
+          <w:sz w:val="24"/>
+          <w:szCs w:val="24"/>
+        </w:rPr>
+        <w:t xml:space="preserve">If an item is out of </w:t>
+      </w:r>
+      <w:r>
+        <w:rPr>
+          <w:rFonts w:ascii="Times New Roman" w:hAnsi="Times New Roman" w:cs="Times New Roman"/>
+          <w:sz w:val="24"/>
+          <w:szCs w:val="24"/>
+        </w:rPr>
+        <w:t>stock,</w:t>
+      </w:r>
+      <w:r>
+        <w:rPr>
+          <w:rFonts w:ascii="Times New Roman" w:hAnsi="Times New Roman" w:cs="Times New Roman"/>
+          <w:sz w:val="24"/>
+          <w:szCs w:val="24"/>
+        </w:rPr>
+        <w:t xml:space="preserve"> it should communicate that rather than not displaying the item</w:t>
+      </w:r>
+    </w:p>
+    <w:p>
+      <w:pPr>
+        <w:jc w:val="both"/>
+        <w:rPr>
+          <w:rFonts w:ascii="Times New Roman" w:hAnsi="Times New Roman" w:cs="Times New Roman"/>
+          <w:sz w:val="24"/>
+          <w:szCs w:val="24"/>
+        </w:rPr>
+      </w:pPr>
+      <w:r>
+        <w:rPr>
+          <w:rFonts w:ascii="Times New Roman" w:hAnsi="Times New Roman" w:cs="Times New Roman"/>
+          <w:b/>
+          <w:bCs/>
+          <w:sz w:val="24"/>
+          <w:szCs w:val="24"/>
+        </w:rPr>
+        <w:t>Priority (100-1):</w:t>
+      </w:r>
+      <w:r>
+        <w:rPr>
+          <w:rFonts w:ascii="Times New Roman" w:hAnsi="Times New Roman" w:cs="Times New Roman"/>
+          <w:b/>
+          <w:bCs/>
+          <w:sz w:val="24"/>
+          <w:szCs w:val="24"/>
+        </w:rPr>
+        <w:t xml:space="preserve"> </w:t>
+      </w:r>
+      <w:r>
+        <w:rPr>
+          <w:rFonts w:ascii="Times New Roman" w:hAnsi="Times New Roman" w:cs="Times New Roman"/>
+          <w:sz w:val="24"/>
+          <w:szCs w:val="24"/>
+        </w:rPr>
+        <w:t>77</w:t>
+      </w:r>
+    </w:p>
+    <w:p>
+      <w:pPr>
+        <w:jc w:val="both"/>
+        <w:rPr>
+          <w:rFonts w:ascii="Times New Roman" w:hAnsi="Times New Roman" w:cs="Times New Roman"/>
+          <w:sz w:val="24"/>
+          <w:szCs w:val="24"/>
+        </w:rPr>
+      </w:pPr>
+      <w:r>
+        <w:rPr>
+          <w:rFonts w:ascii="Times New Roman" w:hAnsi="Times New Roman" w:cs="Times New Roman"/>
+          <w:b/>
+          <w:bCs/>
+          <w:sz w:val="24"/>
+          <w:szCs w:val="24"/>
+        </w:rPr>
+        <w:t>Estimate: (21-1):</w:t>
+      </w:r>
+      <w:r>
+        <w:rPr>
+          <w:rFonts w:ascii="Times New Roman" w:hAnsi="Times New Roman" w:cs="Times New Roman"/>
+          <w:b/>
+          <w:bCs/>
+          <w:sz w:val="24"/>
+          <w:szCs w:val="24"/>
+        </w:rPr>
+        <w:t xml:space="preserve"> </w:t>
+      </w:r>
+      <w:r>
+        <w:rPr>
+          <w:rFonts w:ascii="Times New Roman" w:hAnsi="Times New Roman" w:cs="Times New Roman"/>
+          <w:sz w:val="24"/>
+          <w:szCs w:val="24"/>
+        </w:rPr>
+        <w:t>7</w:t>
+      </w:r>
+    </w:p>
+    <w:p>
+      <w:pPr>
+        <w:jc w:val="both"/>
+        <w:rPr>
+          <w:rFonts w:ascii="Times New Roman" w:hAnsi="Times New Roman" w:cs="Times New Roman"/>
+          <w:sz w:val="24"/>
+          <w:szCs w:val="24"/>
+        </w:rPr>
+      </w:pPr>
+    </w:p>
+    <w:p>
+      <w:pPr>
+        <w:jc w:val="both"/>
+        <w:rPr>
+          <w:rFonts w:ascii="Times New Roman" w:hAnsi="Times New Roman" w:cs="Times New Roman"/>
+          <w:sz w:val="24"/>
+          <w:szCs w:val="24"/>
+        </w:rPr>
+      </w:pPr>
+    </w:p>
+    <w:p>
+      <w:pPr>
+        <w:jc w:val="both"/>
+        <w:rPr>
+          <w:rFonts w:ascii="Times New Roman" w:hAnsi="Times New Roman" w:cs="Times New Roman"/>
+          <w:sz w:val="24"/>
+          <w:szCs w:val="24"/>
+        </w:rPr>
+      </w:pPr>
+    </w:p>
+    <w:p>
+      <w:pPr>
+        <w:jc w:val="both"/>
+        <w:rPr>
+          <w:rFonts w:ascii="Times New Roman" w:hAnsi="Times New Roman" w:cs="Times New Roman"/>
+          <w:sz w:val="24"/>
+          <w:szCs w:val="24"/>
+        </w:rPr>
+      </w:pPr>
+    </w:p>
+    <w:p>
+      <w:pPr>
+        <w:jc w:val="both"/>
+        <w:rPr>
+          <w:rFonts w:ascii="Times New Roman" w:hAnsi="Times New Roman" w:cs="Times New Roman"/>
+          <w:sz w:val="24"/>
+          <w:szCs w:val="24"/>
+        </w:rPr>
+      </w:pPr>
+    </w:p>
+    <w:p>
+      <w:pPr>
+        <w:jc w:val="both"/>
+        <w:rPr>
+          <w:rFonts w:ascii="Times New Roman" w:hAnsi="Times New Roman" w:cs="Times New Roman"/>
+          <w:sz w:val="24"/>
+          <w:szCs w:val="24"/>
+        </w:rPr>
+      </w:pPr>
+    </w:p>
+    <w:p>
+      <w:pPr>
+        <w:jc w:val="both"/>
+        <w:rPr>
+          <w:rFonts w:ascii="Times New Roman" w:hAnsi="Times New Roman" w:cs="Times New Roman"/>
+          <w:sz w:val="28"/>
+          <w:szCs w:val="28"/>
+        </w:rPr>
+      </w:pPr>
+      <w:r>
+        <w:rPr>
+          <w:rFonts w:ascii="Times New Roman" w:hAnsi="Times New Roman" w:cs="Times New Roman"/>
+          <w:sz w:val="28"/>
+          <w:szCs w:val="28"/>
+        </w:rPr>
+        <w:t>As a customer I want to be able to register an account so that I have access to more features on the web shop</w:t>
+      </w:r>
+    </w:p>
+    <w:p>
+      <w:pPr>
+        <w:jc w:val="both"/>
+        <w:rPr>
+          <w:rFonts w:ascii="Times New Roman" w:hAnsi="Times New Roman" w:cs="Times New Roman"/>
+          <w:b/>
+          <w:bCs/>
+          <w:sz w:val="24"/>
+          <w:szCs w:val="24"/>
+        </w:rPr>
+      </w:pPr>
+      <w:r>
+        <w:rPr>
+          <w:rFonts w:ascii="Times New Roman" w:hAnsi="Times New Roman" w:cs="Times New Roman"/>
+          <w:b/>
+          <w:bCs/>
+          <w:sz w:val="24"/>
+          <w:szCs w:val="24"/>
+        </w:rPr>
+        <w:t>Acceptance criteria:</w:t>
+      </w:r>
+    </w:p>
+    <w:p>
+      <w:pPr>
+        <w:jc w:val="both"/>
+        <w:rPr>
+          <w:rFonts w:ascii="Times New Roman" w:hAnsi="Times New Roman" w:cs="Times New Roman"/>
+          <w:sz w:val="24"/>
+          <w:szCs w:val="24"/>
+        </w:rPr>
+      </w:pPr>
+      <w:r>
+        <w:rPr>
+          <w:rFonts w:ascii="Times New Roman" w:hAnsi="Times New Roman" w:cs="Times New Roman"/>
+          <w:sz w:val="24"/>
+          <w:szCs w:val="24"/>
+        </w:rPr>
+        <w:t xml:space="preserve">Username and password are </w:t>
+      </w:r>
+      <w:r>
+        <w:rPr>
+          <w:rFonts w:ascii="Times New Roman" w:hAnsi="Times New Roman" w:cs="Times New Roman"/>
+          <w:sz w:val="24"/>
+          <w:szCs w:val="24"/>
+        </w:rPr>
+        <w:t>recorded,</w:t>
+      </w:r>
+      <w:r>
+        <w:rPr>
+          <w:rFonts w:ascii="Times New Roman" w:hAnsi="Times New Roman" w:cs="Times New Roman"/>
+          <w:sz w:val="24"/>
+          <w:szCs w:val="24"/>
+        </w:rPr>
+        <w:t xml:space="preserve"> and account is created</w:t>
+      </w:r>
+    </w:p>
+    <w:p>
+      <w:pPr>
+        <w:jc w:val="both"/>
+        <w:rPr>
+          <w:rFonts w:ascii="Times New Roman" w:hAnsi="Times New Roman" w:cs="Times New Roman"/>
+          <w:sz w:val="24"/>
+          <w:szCs w:val="24"/>
+        </w:rPr>
+      </w:pPr>
+      <w:r>
+        <w:rPr>
+          <w:rFonts w:ascii="Times New Roman" w:hAnsi="Times New Roman" w:cs="Times New Roman"/>
+          <w:sz w:val="24"/>
+          <w:szCs w:val="24"/>
+        </w:rPr>
+        <w:t>No 2 account can have the same username</w:t>
+      </w:r>
+    </w:p>
+    <w:p>
+      <w:pPr>
+        <w:jc w:val="both"/>
+        <w:rPr>
+          <w:rFonts w:ascii="Times New Roman" w:hAnsi="Times New Roman" w:cs="Times New Roman"/>
+          <w:sz w:val="24"/>
+          <w:szCs w:val="24"/>
+        </w:rPr>
+      </w:pPr>
+      <w:r>
+        <w:rPr>
+          <w:rFonts w:ascii="Times New Roman" w:hAnsi="Times New Roman" w:cs="Times New Roman"/>
+          <w:b/>
+          <w:bCs/>
+          <w:sz w:val="24"/>
+          <w:szCs w:val="24"/>
+        </w:rPr>
+        <w:t>Priority (100-1):</w:t>
+      </w:r>
+      <w:r>
+        <w:rPr>
+          <w:rFonts w:ascii="Times New Roman" w:hAnsi="Times New Roman" w:cs="Times New Roman"/>
+          <w:b/>
+          <w:bCs/>
+          <w:sz w:val="24"/>
+          <w:szCs w:val="24"/>
+        </w:rPr>
+        <w:t xml:space="preserve"> </w:t>
+      </w:r>
+      <w:r>
+        <w:rPr>
+          <w:rFonts w:ascii="Times New Roman" w:hAnsi="Times New Roman" w:cs="Times New Roman"/>
+          <w:sz w:val="24"/>
+          <w:szCs w:val="24"/>
+        </w:rPr>
+        <w:t>80</w:t>
+      </w:r>
+    </w:p>
+    <w:p>
+      <w:pPr>
+        <w:jc w:val="both"/>
+        <w:rPr>
+          <w:rFonts w:ascii="Times New Roman" w:hAnsi="Times New Roman" w:cs="Times New Roman"/>
+          <w:sz w:val="24"/>
+          <w:szCs w:val="24"/>
+        </w:rPr>
+      </w:pPr>
+      <w:r>
+        <w:rPr>
+          <w:rFonts w:ascii="Times New Roman" w:hAnsi="Times New Roman" w:cs="Times New Roman"/>
+          <w:b/>
+          <w:bCs/>
+          <w:sz w:val="24"/>
+          <w:szCs w:val="24"/>
+        </w:rPr>
+        <w:t>Estimate: (21-1):</w:t>
+      </w:r>
+      <w:r>
+        <w:rPr>
+          <w:rFonts w:ascii="Times New Roman" w:hAnsi="Times New Roman" w:cs="Times New Roman"/>
+          <w:b/>
+          <w:bCs/>
+          <w:sz w:val="24"/>
+          <w:szCs w:val="24"/>
+        </w:rPr>
+        <w:t xml:space="preserve"> </w:t>
+      </w:r>
+      <w:r>
+        <w:rPr>
+          <w:rFonts w:ascii="Times New Roman" w:hAnsi="Times New Roman" w:cs="Times New Roman"/>
+          <w:sz w:val="24"/>
+          <w:szCs w:val="24"/>
+        </w:rPr>
+        <w:t>9</w:t>
+      </w:r>
+    </w:p>
+    <w:p>
+      <w:pPr>
+        <w:jc w:val="both"/>
+        <w:rPr>
+          <w:rFonts w:ascii="Times New Roman" w:hAnsi="Times New Roman" w:cs="Times New Roman"/>
+          <w:sz w:val="24"/>
+          <w:szCs w:val="24"/>
+        </w:rPr>
+      </w:pPr>
+    </w:p>
+    <w:p>
+      <w:pPr>
+        <w:jc w:val="both"/>
+        <w:rPr>
+          <w:rFonts w:ascii="Times New Roman" w:hAnsi="Times New Roman" w:cs="Times New Roman"/>
+          <w:sz w:val="24"/>
+          <w:szCs w:val="24"/>
+        </w:rPr>
+      </w:pPr>
+      <w:r>
+        <w:rPr>
+          <w:rFonts w:ascii="Times New Roman" w:hAnsi="Times New Roman" w:cs="Times New Roman"/>
+          <w:sz w:val="24"/>
+          <w:szCs w:val="24"/>
+        </w:rPr>
+        <w:br w:type="page"/>
+      </w:r>
+    </w:p>
+    <w:p>
+      <w:pPr>
+        <w:jc w:val="both"/>
+        <w:rPr>
+          <w:rFonts w:ascii="Times New Roman" w:hAnsi="Times New Roman" w:cs="Times New Roman"/>
+          <w:sz w:val="28"/>
+          <w:szCs w:val="28"/>
+        </w:rPr>
+      </w:pPr>
+      <w:r>
+        <w:rPr>
+          <w:rFonts w:ascii="Times New Roman" w:hAnsi="Times New Roman" w:cs="Times New Roman"/>
+          <w:sz w:val="28"/>
+          <w:szCs w:val="28"/>
+        </w:rPr>
+        <w:lastRenderedPageBreak/>
+        <w:t>As a customer I want to be able to log in so that I can use additional features</w:t>
+      </w:r>
+    </w:p>
+    <w:p>
+      <w:pPr>
+        <w:jc w:val="both"/>
+        <w:rPr>
+          <w:rFonts w:ascii="Times New Roman" w:hAnsi="Times New Roman" w:cs="Times New Roman"/>
+          <w:b/>
+          <w:bCs/>
+          <w:sz w:val="24"/>
+          <w:szCs w:val="24"/>
+        </w:rPr>
+      </w:pPr>
+      <w:r>
+        <w:rPr>
+          <w:rFonts w:ascii="Times New Roman" w:hAnsi="Times New Roman" w:cs="Times New Roman"/>
+          <w:b/>
+          <w:bCs/>
+          <w:sz w:val="24"/>
+          <w:szCs w:val="24"/>
+        </w:rPr>
+        <w:t>Acceptance criteria:</w:t>
+      </w:r>
+    </w:p>
+    <w:p>
+      <w:pPr>
+        <w:jc w:val="both"/>
+        <w:rPr>
+          <w:rFonts w:ascii="Times New Roman" w:hAnsi="Times New Roman" w:cs="Times New Roman"/>
+          <w:sz w:val="24"/>
+          <w:szCs w:val="24"/>
+        </w:rPr>
+      </w:pPr>
+      <w:r>
+        <w:rPr>
+          <w:rFonts w:ascii="Times New Roman" w:hAnsi="Times New Roman" w:cs="Times New Roman"/>
+          <w:sz w:val="24"/>
+          <w:szCs w:val="24"/>
+        </w:rPr>
+        <w:t>If provided username and password are correct user is logged in</w:t>
+      </w:r>
+    </w:p>
+    <w:p>
+      <w:pPr>
+        <w:jc w:val="both"/>
+        <w:rPr>
+          <w:rFonts w:ascii="Times New Roman" w:hAnsi="Times New Roman" w:cs="Times New Roman"/>
+          <w:sz w:val="24"/>
+          <w:szCs w:val="24"/>
+        </w:rPr>
+      </w:pPr>
+      <w:r>
+        <w:rPr>
+          <w:rFonts w:ascii="Times New Roman" w:hAnsi="Times New Roman" w:cs="Times New Roman"/>
+          <w:sz w:val="24"/>
+          <w:szCs w:val="24"/>
+        </w:rPr>
+        <w:t>If provided username and password are incorrect user is not logged in</w:t>
+      </w:r>
+    </w:p>
+    <w:p>
+      <w:pPr>
+        <w:jc w:val="both"/>
+        <w:rPr>
+          <w:rFonts w:ascii="Times New Roman" w:hAnsi="Times New Roman" w:cs="Times New Roman"/>
+          <w:sz w:val="24"/>
+          <w:szCs w:val="24"/>
+        </w:rPr>
+      </w:pPr>
+      <w:r>
+        <w:rPr>
+          <w:rFonts w:ascii="Times New Roman" w:hAnsi="Times New Roman" w:cs="Times New Roman"/>
+          <w:b/>
+          <w:bCs/>
+          <w:sz w:val="24"/>
+          <w:szCs w:val="24"/>
+        </w:rPr>
+        <w:t>Priority (100-1):</w:t>
+      </w:r>
+      <w:r>
+        <w:rPr>
+          <w:rFonts w:ascii="Times New Roman" w:hAnsi="Times New Roman" w:cs="Times New Roman"/>
+          <w:b/>
+          <w:bCs/>
+          <w:sz w:val="24"/>
+          <w:szCs w:val="24"/>
+        </w:rPr>
+        <w:t xml:space="preserve"> </w:t>
+      </w:r>
+      <w:r>
+        <w:rPr>
+          <w:rFonts w:ascii="Times New Roman" w:hAnsi="Times New Roman" w:cs="Times New Roman"/>
+          <w:sz w:val="24"/>
+          <w:szCs w:val="24"/>
+        </w:rPr>
+        <w:t>80</w:t>
+      </w:r>
+    </w:p>
+    <w:p>
+      <w:pPr>
+        <w:jc w:val="both"/>
+        <w:rPr>
+          <w:rFonts w:ascii="Times New Roman" w:hAnsi="Times New Roman" w:cs="Times New Roman"/>
+          <w:sz w:val="24"/>
+          <w:szCs w:val="24"/>
+        </w:rPr>
+      </w:pPr>
+      <w:r>
+        <w:rPr>
+          <w:rFonts w:ascii="Times New Roman" w:hAnsi="Times New Roman" w:cs="Times New Roman"/>
+          <w:b/>
+          <w:bCs/>
+          <w:sz w:val="24"/>
+          <w:szCs w:val="24"/>
+        </w:rPr>
+        <w:t>Estimate: (21-1):</w:t>
+      </w:r>
+      <w:r>
+        <w:rPr>
+          <w:rFonts w:ascii="Times New Roman" w:hAnsi="Times New Roman" w:cs="Times New Roman"/>
+          <w:b/>
+          <w:bCs/>
+          <w:sz w:val="24"/>
+          <w:szCs w:val="24"/>
+        </w:rPr>
+        <w:t xml:space="preserve"> </w:t>
+      </w:r>
+      <w:r>
+        <w:rPr>
+          <w:rFonts w:ascii="Times New Roman" w:hAnsi="Times New Roman" w:cs="Times New Roman"/>
+          <w:sz w:val="24"/>
+          <w:szCs w:val="24"/>
+        </w:rPr>
+        <w:t>9</w:t>
+      </w:r>
+    </w:p>
+    <w:p>
+      <w:pPr>
+        <w:jc w:val="both"/>
+        <w:rPr>
+          <w:rFonts w:ascii="Times New Roman" w:hAnsi="Times New Roman" w:cs="Times New Roman"/>
+          <w:sz w:val="24"/>
+          <w:szCs w:val="24"/>
+        </w:rPr>
+      </w:pPr>
+    </w:p>
+    <w:p>
+      <w:pPr>
+        <w:jc w:val="both"/>
+        <w:rPr>
+          <w:rFonts w:ascii="Times New Roman" w:hAnsi="Times New Roman" w:cs="Times New Roman"/>
+          <w:sz w:val="28"/>
+          <w:szCs w:val="28"/>
+        </w:rPr>
+      </w:pPr>
+      <w:r>
+        <w:rPr>
+          <w:rFonts w:ascii="Times New Roman" w:hAnsi="Times New Roman" w:cs="Times New Roman"/>
+          <w:sz w:val="28"/>
+          <w:szCs w:val="28"/>
+        </w:rPr>
+        <w:t xml:space="preserve">As a customer I want to be able to put </w:t>
+      </w:r>
+      <w:r>
+        <w:rPr>
+          <w:rFonts w:ascii="Times New Roman" w:hAnsi="Times New Roman" w:cs="Times New Roman"/>
+          <w:sz w:val="28"/>
+          <w:szCs w:val="28"/>
+        </w:rPr>
+        <w:t>items</w:t>
+      </w:r>
+      <w:r>
+        <w:rPr>
+          <w:rFonts w:ascii="Times New Roman" w:hAnsi="Times New Roman" w:cs="Times New Roman"/>
+          <w:sz w:val="28"/>
+          <w:szCs w:val="28"/>
+        </w:rPr>
+        <w:t xml:space="preserve"> in my shopping cart </w:t>
+      </w:r>
+      <w:r>
+        <w:rPr>
+          <w:rFonts w:ascii="Times New Roman" w:hAnsi="Times New Roman" w:cs="Times New Roman"/>
+          <w:sz w:val="28"/>
+          <w:szCs w:val="28"/>
+        </w:rPr>
+        <w:t>so that I can buy all the things I want at once</w:t>
+      </w:r>
+    </w:p>
+    <w:p>
+      <w:pPr>
+        <w:jc w:val="both"/>
+        <w:rPr>
+          <w:rFonts w:ascii="Times New Roman" w:hAnsi="Times New Roman" w:cs="Times New Roman"/>
+          <w:b/>
+          <w:bCs/>
+          <w:sz w:val="24"/>
+          <w:szCs w:val="24"/>
+        </w:rPr>
+      </w:pPr>
+      <w:r>
+        <w:rPr>
+          <w:rFonts w:ascii="Times New Roman" w:hAnsi="Times New Roman" w:cs="Times New Roman"/>
+          <w:b/>
+          <w:bCs/>
+          <w:sz w:val="24"/>
+          <w:szCs w:val="24"/>
+        </w:rPr>
+        <w:t>Acceptance criteria:</w:t>
+      </w:r>
+    </w:p>
+    <w:p>
+      <w:pPr>
+        <w:jc w:val="both"/>
+        <w:rPr>
+          <w:rFonts w:ascii="Times New Roman" w:hAnsi="Times New Roman" w:cs="Times New Roman"/>
+          <w:sz w:val="24"/>
+          <w:szCs w:val="24"/>
+        </w:rPr>
+      </w:pPr>
+      <w:r>
+        <w:rPr>
+          <w:rFonts w:ascii="Times New Roman" w:hAnsi="Times New Roman" w:cs="Times New Roman"/>
+          <w:sz w:val="24"/>
+          <w:szCs w:val="24"/>
+        </w:rPr>
+        <w:t>Multiple items can be added to the shopping cart</w:t>
+      </w:r>
+    </w:p>
+    <w:p>
+      <w:pPr>
+        <w:jc w:val="both"/>
+        <w:rPr>
+          <w:rFonts w:ascii="Times New Roman" w:hAnsi="Times New Roman" w:cs="Times New Roman"/>
+          <w:sz w:val="24"/>
+          <w:szCs w:val="24"/>
+        </w:rPr>
+      </w:pPr>
+      <w:r>
+        <w:rPr>
+          <w:rFonts w:ascii="Times New Roman" w:hAnsi="Times New Roman" w:cs="Times New Roman"/>
+          <w:sz w:val="24"/>
+          <w:szCs w:val="24"/>
+        </w:rPr>
+        <w:t>The total cost of the items is displayed at the bottom of the cart</w:t>
+      </w:r>
+    </w:p>
+    <w:p>
+      <w:pPr>
+        <w:jc w:val="both"/>
+        <w:rPr>
+          <w:rFonts w:ascii="Times New Roman" w:hAnsi="Times New Roman" w:cs="Times New Roman"/>
+          <w:sz w:val="24"/>
+          <w:szCs w:val="24"/>
+        </w:rPr>
+      </w:pPr>
+      <w:r>
+        <w:rPr>
+          <w:rFonts w:ascii="Times New Roman" w:hAnsi="Times New Roman" w:cs="Times New Roman"/>
+          <w:b/>
+          <w:bCs/>
+          <w:sz w:val="24"/>
+          <w:szCs w:val="24"/>
+        </w:rPr>
+        <w:t>Priority (100-1):</w:t>
+      </w:r>
+      <w:r>
+        <w:rPr>
+          <w:rFonts w:ascii="Times New Roman" w:hAnsi="Times New Roman" w:cs="Times New Roman"/>
+          <w:b/>
+          <w:bCs/>
+          <w:sz w:val="24"/>
+          <w:szCs w:val="24"/>
+        </w:rPr>
+        <w:t xml:space="preserve"> </w:t>
+      </w:r>
+      <w:r>
+        <w:rPr>
+          <w:rFonts w:ascii="Times New Roman" w:hAnsi="Times New Roman" w:cs="Times New Roman"/>
+          <w:sz w:val="24"/>
+          <w:szCs w:val="24"/>
+        </w:rPr>
+        <w:t>60</w:t>
+      </w:r>
+    </w:p>
+    <w:p>
+      <w:pPr>
+        <w:jc w:val="both"/>
+        <w:rPr>
+          <w:rFonts w:ascii="Times New Roman" w:hAnsi="Times New Roman" w:cs="Times New Roman"/>
+          <w:sz w:val="24"/>
+          <w:szCs w:val="24"/>
+        </w:rPr>
+      </w:pPr>
+      <w:r>
+        <w:rPr>
+          <w:rFonts w:ascii="Times New Roman" w:hAnsi="Times New Roman" w:cs="Times New Roman"/>
+          <w:b/>
+          <w:bCs/>
+          <w:sz w:val="24"/>
+          <w:szCs w:val="24"/>
+        </w:rPr>
+        <w:t>Estimate: (21-1):</w:t>
+      </w:r>
+      <w:r>
+        <w:rPr>
+          <w:rFonts w:ascii="Times New Roman" w:hAnsi="Times New Roman" w:cs="Times New Roman"/>
+          <w:b/>
+          <w:bCs/>
+          <w:sz w:val="24"/>
+          <w:szCs w:val="24"/>
+        </w:rPr>
+        <w:t xml:space="preserve"> </w:t>
+      </w:r>
+      <w:r>
+        <w:rPr>
+          <w:rFonts w:ascii="Times New Roman" w:hAnsi="Times New Roman" w:cs="Times New Roman"/>
+          <w:sz w:val="24"/>
+          <w:szCs w:val="24"/>
+        </w:rPr>
+        <w:t>12</w:t>
+      </w:r>
+    </w:p>
+    <w:p>
+      <w:pPr>
+        <w:jc w:val="both"/>
+        <w:rPr>
+          <w:rFonts w:ascii="Times New Roman" w:hAnsi="Times New Roman" w:cs="Times New Roman"/>
+          <w:b/>
+          <w:bCs/>
+          <w:sz w:val="24"/>
+          <w:szCs w:val="24"/>
+        </w:rPr>
+      </w:pPr>
+    </w:p>
+    <w:p>
+      <w:pPr>
+        <w:jc w:val="both"/>
+        <w:rPr>
+          <w:rFonts w:ascii="Times New Roman" w:hAnsi="Times New Roman" w:cs="Times New Roman"/>
+          <w:sz w:val="28"/>
+          <w:szCs w:val="28"/>
+        </w:rPr>
+      </w:pPr>
+      <w:r>
+        <w:rPr>
+          <w:rFonts w:ascii="Times New Roman" w:hAnsi="Times New Roman" w:cs="Times New Roman"/>
+          <w:sz w:val="28"/>
+          <w:szCs w:val="28"/>
+        </w:rPr>
+        <w:t xml:space="preserve">As a customer I want to be able to increase my account balance </w:t>
+      </w:r>
+      <w:r>
+        <w:rPr>
+          <w:rFonts w:ascii="Times New Roman" w:hAnsi="Times New Roman" w:cs="Times New Roman"/>
+          <w:sz w:val="28"/>
+          <w:szCs w:val="28"/>
+        </w:rPr>
+        <w:t>so that I can buy the things in want</w:t>
+      </w:r>
+    </w:p>
+    <w:p>
+      <w:pPr>
+        <w:jc w:val="both"/>
+        <w:rPr>
+          <w:rFonts w:ascii="Times New Roman" w:hAnsi="Times New Roman" w:cs="Times New Roman"/>
+          <w:b/>
+          <w:bCs/>
+          <w:sz w:val="24"/>
+          <w:szCs w:val="24"/>
+        </w:rPr>
+      </w:pPr>
+      <w:r>
+        <w:rPr>
+          <w:rFonts w:ascii="Times New Roman" w:hAnsi="Times New Roman" w:cs="Times New Roman"/>
+          <w:b/>
+          <w:bCs/>
+          <w:sz w:val="24"/>
+          <w:szCs w:val="24"/>
+        </w:rPr>
+        <w:t>Acceptance criteria:</w:t>
+      </w:r>
+    </w:p>
+    <w:p>
+      <w:pPr>
+        <w:jc w:val="both"/>
+        <w:rPr>
+          <w:rFonts w:ascii="Times New Roman" w:hAnsi="Times New Roman" w:cs="Times New Roman"/>
+          <w:sz w:val="24"/>
+          <w:szCs w:val="24"/>
+        </w:rPr>
+      </w:pPr>
+      <w:r>
+        <w:rPr>
+          <w:rFonts w:ascii="Times New Roman" w:hAnsi="Times New Roman" w:cs="Times New Roman"/>
+          <w:sz w:val="24"/>
+          <w:szCs w:val="24"/>
+        </w:rPr>
+        <w:t>A person can specify how much they want to add to their balance</w:t>
+      </w:r>
+    </w:p>
+    <w:p>
+      <w:pPr>
+        <w:jc w:val="both"/>
+        <w:rPr>
+          <w:rFonts w:ascii="Times New Roman" w:hAnsi="Times New Roman" w:cs="Times New Roman"/>
+          <w:sz w:val="24"/>
+          <w:szCs w:val="24"/>
+        </w:rPr>
+      </w:pPr>
+      <w:r>
+        <w:rPr>
+          <w:rFonts w:ascii="Times New Roman" w:hAnsi="Times New Roman" w:cs="Times New Roman"/>
+          <w:sz w:val="24"/>
+          <w:szCs w:val="24"/>
+        </w:rPr>
+        <w:t>When adding there is a check to see if it is a person performing the action or a bot</w:t>
+      </w:r>
+    </w:p>
+    <w:p>
+      <w:pPr>
+        <w:jc w:val="both"/>
+        <w:rPr>
+          <w:rFonts w:ascii="Times New Roman" w:hAnsi="Times New Roman" w:cs="Times New Roman"/>
+          <w:sz w:val="24"/>
+          <w:szCs w:val="24"/>
+        </w:rPr>
+      </w:pPr>
+      <w:r>
+        <w:rPr>
+          <w:rFonts w:ascii="Times New Roman" w:hAnsi="Times New Roman" w:cs="Times New Roman"/>
+          <w:sz w:val="24"/>
+          <w:szCs w:val="24"/>
+        </w:rPr>
+        <w:t>Account balance is increased based on the amount specified</w:t>
+      </w:r>
+    </w:p>
+    <w:p>
+      <w:pPr>
+        <w:jc w:val="both"/>
+        <w:rPr>
+          <w:rFonts w:ascii="Times New Roman" w:hAnsi="Times New Roman" w:cs="Times New Roman"/>
+          <w:sz w:val="24"/>
+          <w:szCs w:val="24"/>
+        </w:rPr>
+      </w:pPr>
+      <w:r>
+        <w:rPr>
+          <w:rFonts w:ascii="Times New Roman" w:hAnsi="Times New Roman" w:cs="Times New Roman"/>
+          <w:b/>
+          <w:bCs/>
+          <w:sz w:val="24"/>
+          <w:szCs w:val="24"/>
+        </w:rPr>
+        <w:t>Priority (100-1):</w:t>
+      </w:r>
+      <w:r>
+        <w:rPr>
+          <w:rFonts w:ascii="Times New Roman" w:hAnsi="Times New Roman" w:cs="Times New Roman"/>
+          <w:b/>
+          <w:bCs/>
+          <w:sz w:val="24"/>
+          <w:szCs w:val="24"/>
+        </w:rPr>
+        <w:t xml:space="preserve"> </w:t>
+      </w:r>
+      <w:r>
+        <w:rPr>
+          <w:rFonts w:ascii="Times New Roman" w:hAnsi="Times New Roman" w:cs="Times New Roman"/>
+          <w:sz w:val="24"/>
+          <w:szCs w:val="24"/>
+        </w:rPr>
+        <w:t>65</w:t>
+      </w:r>
+    </w:p>
+    <w:p>
+      <w:pPr>
+        <w:jc w:val="both"/>
+        <w:rPr>
+          <w:rFonts w:ascii="Times New Roman" w:hAnsi="Times New Roman" w:cs="Times New Roman"/>
+          <w:sz w:val="24"/>
+          <w:szCs w:val="24"/>
+        </w:rPr>
+      </w:pPr>
+      <w:r>
+        <w:rPr>
+          <w:rFonts w:ascii="Times New Roman" w:hAnsi="Times New Roman" w:cs="Times New Roman"/>
+          <w:b/>
+          <w:bCs/>
+          <w:sz w:val="24"/>
+          <w:szCs w:val="24"/>
+        </w:rPr>
+        <w:t>Estimate: (21-1):</w:t>
+      </w:r>
+      <w:r>
+        <w:rPr>
+          <w:rFonts w:ascii="Times New Roman" w:hAnsi="Times New Roman" w:cs="Times New Roman"/>
+          <w:b/>
+          <w:bCs/>
+          <w:sz w:val="24"/>
+          <w:szCs w:val="24"/>
+        </w:rPr>
+        <w:t xml:space="preserve"> </w:t>
+      </w:r>
+      <w:r>
+        <w:rPr>
+          <w:rFonts w:ascii="Times New Roman" w:hAnsi="Times New Roman" w:cs="Times New Roman"/>
+          <w:sz w:val="24"/>
+          <w:szCs w:val="24"/>
+        </w:rPr>
+        <w:t>8</w:t>
+      </w:r>
+    </w:p>
+    <w:p>
+      <w:pPr>
+        <w:jc w:val="both"/>
+        <w:rPr>
+          <w:rFonts w:ascii="Times New Roman" w:hAnsi="Times New Roman" w:cs="Times New Roman"/>
+          <w:b/>
+          <w:bCs/>
+          <w:sz w:val="24"/>
+          <w:szCs w:val="24"/>
+        </w:rPr>
+      </w:pPr>
+    </w:p>
+    <w:p>
+      <w:pPr>
+        <w:jc w:val="both"/>
+        <w:rPr>
+          <w:rFonts w:ascii="Times New Roman" w:hAnsi="Times New Roman" w:cs="Times New Roman"/>
+          <w:sz w:val="28"/>
+          <w:szCs w:val="28"/>
+        </w:rPr>
+      </w:pPr>
+      <w:r>
+        <w:rPr>
+          <w:rFonts w:ascii="Times New Roman" w:hAnsi="Times New Roman" w:cs="Times New Roman"/>
+          <w:sz w:val="28"/>
+          <w:szCs w:val="28"/>
+        </w:rPr>
+        <w:br w:type="page"/>
+      </w:r>
+    </w:p>
+    <w:p>
+      <w:pPr>
+        <w:jc w:val="both"/>
+        <w:rPr>
+          <w:rFonts w:ascii="Times New Roman" w:hAnsi="Times New Roman" w:cs="Times New Roman"/>
+          <w:sz w:val="28"/>
+          <w:szCs w:val="28"/>
+        </w:rPr>
+      </w:pPr>
+      <w:r>
+        <w:rPr>
+          <w:rFonts w:ascii="Times New Roman" w:hAnsi="Times New Roman" w:cs="Times New Roman"/>
+          <w:sz w:val="28"/>
+          <w:szCs w:val="28"/>
+        </w:rPr>
+        <w:lastRenderedPageBreak/>
+        <w:t>As a customer I want to be able to purchase everything in my shopping cart using my account balance</w:t>
+      </w:r>
+      <w:r>
+        <w:rPr>
+          <w:rFonts w:ascii="Times New Roman" w:hAnsi="Times New Roman" w:cs="Times New Roman"/>
+          <w:sz w:val="28"/>
+          <w:szCs w:val="28"/>
+        </w:rPr>
+        <w:t xml:space="preserve"> so that I can get the items that I want</w:t>
+      </w:r>
+    </w:p>
+    <w:p>
+      <w:pPr>
+        <w:jc w:val="both"/>
+        <w:rPr>
+          <w:rFonts w:ascii="Times New Roman" w:hAnsi="Times New Roman" w:cs="Times New Roman"/>
+          <w:b/>
+          <w:bCs/>
+          <w:sz w:val="24"/>
+          <w:szCs w:val="24"/>
+        </w:rPr>
+      </w:pPr>
+      <w:r>
+        <w:rPr>
+          <w:rFonts w:ascii="Times New Roman" w:hAnsi="Times New Roman" w:cs="Times New Roman"/>
+          <w:b/>
+          <w:bCs/>
+          <w:sz w:val="24"/>
+          <w:szCs w:val="24"/>
+        </w:rPr>
+        <w:t>Acceptance criteria:</w:t>
+      </w:r>
+    </w:p>
+    <w:p>
+      <w:pPr>
+        <w:jc w:val="both"/>
+        <w:rPr>
+          <w:rFonts w:ascii="Times New Roman" w:hAnsi="Times New Roman" w:cs="Times New Roman"/>
+          <w:sz w:val="24"/>
+          <w:szCs w:val="24"/>
+        </w:rPr>
+      </w:pPr>
+      <w:r>
+        <w:rPr>
+          <w:rFonts w:ascii="Times New Roman" w:hAnsi="Times New Roman" w:cs="Times New Roman"/>
+          <w:sz w:val="24"/>
+          <w:szCs w:val="24"/>
+        </w:rPr>
+        <w:t>Account balance is decreased by the total cost</w:t>
+      </w:r>
+    </w:p>
+    <w:p>
+      <w:pPr>
+        <w:jc w:val="both"/>
+        <w:rPr>
+          <w:rFonts w:ascii="Times New Roman" w:hAnsi="Times New Roman" w:cs="Times New Roman"/>
+          <w:sz w:val="24"/>
+          <w:szCs w:val="24"/>
+        </w:rPr>
+      </w:pPr>
+      <w:r>
+        <w:rPr>
+          <w:rFonts w:ascii="Times New Roman" w:hAnsi="Times New Roman" w:cs="Times New Roman"/>
+          <w:sz w:val="24"/>
+          <w:szCs w:val="24"/>
+        </w:rPr>
+        <w:t>T</w:t>
+      </w:r>
+      <w:r>
+        <w:rPr>
+          <w:rFonts w:ascii="Times New Roman" w:hAnsi="Times New Roman" w:cs="Times New Roman"/>
+          <w:sz w:val="24"/>
+          <w:szCs w:val="24"/>
+        </w:rPr>
+        <w:t xml:space="preserve">he purchases are recorded in </w:t>
+      </w:r>
+      <w:r>
+        <w:rPr>
+          <w:rFonts w:ascii="Times New Roman" w:hAnsi="Times New Roman" w:cs="Times New Roman"/>
+          <w:sz w:val="24"/>
+          <w:szCs w:val="24"/>
+        </w:rPr>
+        <w:t>p</w:t>
+      </w:r>
+      <w:r>
+        <w:rPr>
+          <w:rFonts w:ascii="Times New Roman" w:hAnsi="Times New Roman" w:cs="Times New Roman"/>
+          <w:sz w:val="24"/>
+          <w:szCs w:val="24"/>
+        </w:rPr>
+        <w:t>urchase history</w:t>
+      </w:r>
+    </w:p>
+    <w:p>
+      <w:pPr>
+        <w:jc w:val="both"/>
+        <w:rPr>
+          <w:rFonts w:ascii="Times New Roman" w:hAnsi="Times New Roman" w:cs="Times New Roman"/>
+          <w:sz w:val="24"/>
+          <w:szCs w:val="24"/>
+        </w:rPr>
+      </w:pPr>
+      <w:r>
+        <w:rPr>
+          <w:rFonts w:ascii="Times New Roman" w:hAnsi="Times New Roman" w:cs="Times New Roman"/>
+          <w:sz w:val="24"/>
+          <w:szCs w:val="24"/>
+        </w:rPr>
+        <w:t xml:space="preserve">If account balance is less than total cost, the transaction is not </w:t>
+      </w:r>
+      <w:r>
+        <w:rPr>
+          <w:rFonts w:ascii="Times New Roman" w:hAnsi="Times New Roman" w:cs="Times New Roman"/>
+          <w:sz w:val="24"/>
+          <w:szCs w:val="24"/>
+        </w:rPr>
+        <w:t>processed,</w:t>
+      </w:r>
+      <w:r>
+        <w:rPr>
+          <w:rFonts w:ascii="Times New Roman" w:hAnsi="Times New Roman" w:cs="Times New Roman"/>
+          <w:sz w:val="24"/>
+          <w:szCs w:val="24"/>
+        </w:rPr>
+        <w:t xml:space="preserve"> and an error message is displayed</w:t>
+      </w:r>
+    </w:p>
+    <w:p>
+      <w:pPr>
+        <w:jc w:val="both"/>
+        <w:rPr>
+          <w:rFonts w:ascii="Times New Roman" w:hAnsi="Times New Roman" w:cs="Times New Roman"/>
+          <w:sz w:val="24"/>
+          <w:szCs w:val="24"/>
+        </w:rPr>
+      </w:pPr>
+      <w:r>
+        <w:rPr>
+          <w:rFonts w:ascii="Times New Roman" w:hAnsi="Times New Roman" w:cs="Times New Roman"/>
+          <w:b/>
+          <w:bCs/>
+          <w:sz w:val="24"/>
+          <w:szCs w:val="24"/>
+        </w:rPr>
+        <w:t>Priority (100-1):</w:t>
+      </w:r>
+      <w:r>
+        <w:rPr>
+          <w:rFonts w:ascii="Times New Roman" w:hAnsi="Times New Roman" w:cs="Times New Roman"/>
+          <w:b/>
+          <w:bCs/>
+          <w:sz w:val="24"/>
+          <w:szCs w:val="24"/>
+        </w:rPr>
+        <w:t xml:space="preserve"> </w:t>
+      </w:r>
+      <w:r>
+        <w:rPr>
+          <w:rFonts w:ascii="Times New Roman" w:hAnsi="Times New Roman" w:cs="Times New Roman"/>
+          <w:sz w:val="24"/>
+          <w:szCs w:val="24"/>
+        </w:rPr>
+        <w:t>67</w:t>
+      </w:r>
+    </w:p>
+    <w:p>
+      <w:pPr>
+        <w:jc w:val="both"/>
+        <w:rPr>
+          <w:rFonts w:ascii="Times New Roman" w:hAnsi="Times New Roman" w:cs="Times New Roman"/>
+          <w:sz w:val="24"/>
+          <w:szCs w:val="24"/>
+        </w:rPr>
+      </w:pPr>
+      <w:r>
+        <w:rPr>
+          <w:rFonts w:ascii="Times New Roman" w:hAnsi="Times New Roman" w:cs="Times New Roman"/>
+          <w:b/>
+          <w:bCs/>
+          <w:sz w:val="24"/>
+          <w:szCs w:val="24"/>
+        </w:rPr>
+        <w:t>Estimate: (21-1):</w:t>
+      </w:r>
+      <w:r>
+        <w:rPr>
+          <w:rFonts w:ascii="Times New Roman" w:hAnsi="Times New Roman" w:cs="Times New Roman"/>
+          <w:b/>
+          <w:bCs/>
+          <w:sz w:val="24"/>
+          <w:szCs w:val="24"/>
+        </w:rPr>
+        <w:t xml:space="preserve"> </w:t>
+      </w:r>
+      <w:r>
+        <w:rPr>
+          <w:rFonts w:ascii="Times New Roman" w:hAnsi="Times New Roman" w:cs="Times New Roman"/>
+          <w:sz w:val="24"/>
+          <w:szCs w:val="24"/>
+        </w:rPr>
+        <w:t>3</w:t>
+      </w:r>
+    </w:p>
+    <w:p>
+      <w:pPr>
+        <w:jc w:val="both"/>
+        <w:rPr>
+          <w:rFonts w:ascii="Times New Roman" w:hAnsi="Times New Roman" w:cs="Times New Roman"/>
+          <w:b/>
+          <w:bCs/>
+          <w:sz w:val="24"/>
+          <w:szCs w:val="24"/>
+        </w:rPr>
+      </w:pPr>
+    </w:p>
+    <w:p>
+      <w:pPr>
+        <w:jc w:val="both"/>
+        <w:rPr>
+          <w:rFonts w:ascii="Times New Roman" w:hAnsi="Times New Roman" w:cs="Times New Roman"/>
+          <w:sz w:val="28"/>
+          <w:szCs w:val="28"/>
+        </w:rPr>
+      </w:pPr>
+      <w:r>
+        <w:rPr>
+          <w:rFonts w:ascii="Times New Roman" w:hAnsi="Times New Roman" w:cs="Times New Roman"/>
+          <w:sz w:val="28"/>
+          <w:szCs w:val="28"/>
+        </w:rPr>
+        <w:t xml:space="preserve">As a customer I want to be able to view my purchase history </w:t>
+      </w:r>
+      <w:r>
+        <w:rPr>
+          <w:rFonts w:ascii="Times New Roman" w:hAnsi="Times New Roman" w:cs="Times New Roman"/>
+          <w:sz w:val="28"/>
+          <w:szCs w:val="28"/>
+        </w:rPr>
+        <w:t>so that I can view my spending habits</w:t>
+      </w:r>
+    </w:p>
+    <w:p>
+      <w:pPr>
+        <w:jc w:val="both"/>
+        <w:rPr>
+          <w:rFonts w:ascii="Times New Roman" w:hAnsi="Times New Roman" w:cs="Times New Roman"/>
+          <w:b/>
+          <w:bCs/>
+          <w:sz w:val="24"/>
+          <w:szCs w:val="24"/>
+        </w:rPr>
+      </w:pPr>
+      <w:r>
+        <w:rPr>
+          <w:rFonts w:ascii="Times New Roman" w:hAnsi="Times New Roman" w:cs="Times New Roman"/>
+          <w:b/>
+          <w:bCs/>
+          <w:sz w:val="24"/>
+          <w:szCs w:val="24"/>
+        </w:rPr>
+        <w:t>Acceptance criteria:</w:t>
+      </w:r>
+    </w:p>
+    <w:p>
+      <w:pPr>
+        <w:jc w:val="both"/>
+        <w:rPr>
+          <w:rFonts w:ascii="Times New Roman" w:hAnsi="Times New Roman" w:cs="Times New Roman"/>
+          <w:sz w:val="24"/>
+          <w:szCs w:val="24"/>
+        </w:rPr>
+      </w:pPr>
+      <w:r>
+        <w:rPr>
+          <w:rFonts w:ascii="Times New Roman" w:hAnsi="Times New Roman" w:cs="Times New Roman"/>
+          <w:sz w:val="24"/>
+          <w:szCs w:val="24"/>
+        </w:rPr>
+        <w:t>All items I have purchased are displayed</w:t>
+      </w:r>
+    </w:p>
+    <w:p>
+      <w:pPr>
+        <w:jc w:val="both"/>
+        <w:rPr>
+          <w:rFonts w:ascii="Times New Roman" w:hAnsi="Times New Roman" w:cs="Times New Roman"/>
+          <w:sz w:val="24"/>
+          <w:szCs w:val="24"/>
+        </w:rPr>
+      </w:pPr>
+      <w:r>
+        <w:rPr>
+          <w:rFonts w:ascii="Times New Roman" w:hAnsi="Times New Roman" w:cs="Times New Roman"/>
+          <w:sz w:val="24"/>
+          <w:szCs w:val="24"/>
+        </w:rPr>
+        <w:t>Account is required</w:t>
+      </w:r>
+    </w:p>
+    <w:p>
+      <w:pPr>
+        <w:jc w:val="both"/>
+        <w:rPr>
+          <w:rFonts w:ascii="Times New Roman" w:hAnsi="Times New Roman" w:cs="Times New Roman"/>
+          <w:sz w:val="24"/>
+          <w:szCs w:val="24"/>
+        </w:rPr>
+      </w:pPr>
+      <w:r>
+        <w:rPr>
+          <w:rFonts w:ascii="Times New Roman" w:hAnsi="Times New Roman" w:cs="Times New Roman"/>
+          <w:b/>
+          <w:bCs/>
+          <w:sz w:val="24"/>
+          <w:szCs w:val="24"/>
+        </w:rPr>
+        <w:t>Priority (100-1):</w:t>
+      </w:r>
+      <w:r>
+        <w:rPr>
+          <w:rFonts w:ascii="Times New Roman" w:hAnsi="Times New Roman" w:cs="Times New Roman"/>
+          <w:b/>
+          <w:bCs/>
+          <w:sz w:val="24"/>
+          <w:szCs w:val="24"/>
+        </w:rPr>
+        <w:t xml:space="preserve"> </w:t>
+      </w:r>
+      <w:r>
+        <w:rPr>
+          <w:rFonts w:ascii="Times New Roman" w:hAnsi="Times New Roman" w:cs="Times New Roman"/>
+          <w:sz w:val="24"/>
+          <w:szCs w:val="24"/>
+        </w:rPr>
+        <w:t>50</w:t>
+      </w:r>
     </w:p>
     <w:p>
       <w:pPr>
@@ -1634,150 +3773,20 @@
         </w:pBdr>
         <w:jc w:val="both"/>
         <w:rPr>
-          <w:rStyle w:val="SubtleEmphasis"/>
-          <w:sz w:val="36"/>
-          <w:szCs w:val="36"/>
-        </w:rPr>
-      </w:pPr>
-      <w:r>
-        <w:rPr>
-          <w:rStyle w:val="SubtleEmphasis"/>
-          <w:sz w:val="36"/>
-          <w:szCs w:val="36"/>
-        </w:rPr>
-        <w:t>USER STORIES</w:t>
-      </w:r>
-    </w:p>
-    <w:p>
-      <w:pPr>
-        <w:jc w:val="both"/>
-        <w:rPr>
-          <w:rFonts w:ascii="Times New Roman" w:hAnsi="Times New Roman" w:cs="Times New Roman"/>
-          <w:sz w:val="24"/>
-          <w:szCs w:val="24"/>
-        </w:rPr>
-      </w:pPr>
-    </w:p>
-    <w:p>
-      <w:pPr>
-        <w:jc w:val="both"/>
-        <w:rPr>
-          <w:rFonts w:ascii="Times New Roman" w:hAnsi="Times New Roman" w:cs="Times New Roman"/>
-          <w:sz w:val="28"/>
-          <w:szCs w:val="28"/>
-        </w:rPr>
-      </w:pPr>
-      <w:r>
-        <w:rPr>
-          <w:rFonts w:ascii="Times New Roman" w:hAnsi="Times New Roman" w:cs="Times New Roman"/>
-          <w:sz w:val="28"/>
-          <w:szCs w:val="28"/>
-        </w:rPr>
-        <w:t>As a customer I want to be able to see all PC parts available for purchase on the web shop</w:t>
-      </w:r>
-      <w:r>
-        <w:rPr>
-          <w:rFonts w:ascii="Times New Roman" w:hAnsi="Times New Roman" w:cs="Times New Roman"/>
-          <w:sz w:val="28"/>
-          <w:szCs w:val="28"/>
-        </w:rPr>
-        <w:t xml:space="preserve"> so that I can choose what to purchase</w:t>
-      </w:r>
-    </w:p>
-    <w:p>
-      <w:pPr>
-        <w:jc w:val="both"/>
-        <w:rPr>
-          <w:rFonts w:ascii="Times New Roman" w:hAnsi="Times New Roman" w:cs="Times New Roman"/>
-          <w:b/>
-          <w:bCs/>
-          <w:sz w:val="24"/>
-          <w:szCs w:val="24"/>
-        </w:rPr>
-      </w:pPr>
-      <w:r>
-        <w:rPr>
-          <w:rFonts w:ascii="Times New Roman" w:hAnsi="Times New Roman" w:cs="Times New Roman"/>
-          <w:b/>
-          <w:bCs/>
-          <w:sz w:val="24"/>
-          <w:szCs w:val="24"/>
-        </w:rPr>
-        <w:t>Acceptance criteria:</w:t>
-      </w:r>
-    </w:p>
-    <w:p>
-      <w:pPr>
-        <w:jc w:val="both"/>
-        <w:rPr>
-          <w:rFonts w:ascii="Times New Roman" w:hAnsi="Times New Roman" w:cs="Times New Roman"/>
-          <w:sz w:val="24"/>
-          <w:szCs w:val="24"/>
-        </w:rPr>
-      </w:pPr>
-      <w:r>
-        <w:rPr>
-          <w:rFonts w:ascii="Times New Roman" w:hAnsi="Times New Roman" w:cs="Times New Roman"/>
-          <w:sz w:val="24"/>
-          <w:szCs w:val="24"/>
-        </w:rPr>
-        <w:t>All available items are displayed</w:t>
-      </w:r>
-    </w:p>
-    <w:p>
-      <w:pPr>
-        <w:jc w:val="both"/>
-        <w:rPr>
-          <w:rFonts w:ascii="Times New Roman" w:hAnsi="Times New Roman" w:cs="Times New Roman"/>
-          <w:sz w:val="24"/>
-          <w:szCs w:val="24"/>
-        </w:rPr>
-      </w:pPr>
-      <w:r>
-        <w:rPr>
-          <w:rFonts w:ascii="Times New Roman" w:hAnsi="Times New Roman" w:cs="Times New Roman"/>
-          <w:sz w:val="24"/>
-          <w:szCs w:val="24"/>
-        </w:rPr>
-        <w:t>All unavailable items are filtered out</w:t>
-      </w:r>
-    </w:p>
-    <w:p>
-      <w:pPr>
-        <w:jc w:val="both"/>
-        <w:rPr>
-          <w:rFonts w:ascii="Times New Roman" w:hAnsi="Times New Roman" w:cs="Times New Roman"/>
-          <w:sz w:val="24"/>
-          <w:szCs w:val="24"/>
-        </w:rPr>
-      </w:pPr>
-      <w:r>
-        <w:rPr>
-          <w:rFonts w:ascii="Times New Roman" w:hAnsi="Times New Roman" w:cs="Times New Roman"/>
-          <w:sz w:val="24"/>
-          <w:szCs w:val="24"/>
-        </w:rPr>
-        <w:t>Prices are displayed next to every item</w:t>
-      </w:r>
-    </w:p>
-    <w:p>
-      <w:pPr>
-        <w:jc w:val="both"/>
-        <w:rPr>
-          <w:rFonts w:ascii="Times New Roman" w:hAnsi="Times New Roman" w:cs="Times New Roman"/>
-          <w:sz w:val="24"/>
-          <w:szCs w:val="24"/>
-        </w:rPr>
-      </w:pPr>
-      <w:r>
-        <w:rPr>
-          <w:rFonts w:ascii="Times New Roman" w:hAnsi="Times New Roman" w:cs="Times New Roman"/>
-          <w:b/>
-          <w:bCs/>
-          <w:sz w:val="24"/>
-          <w:szCs w:val="24"/>
-        </w:rPr>
-        <w:t>Priority (100-1):</w:t>
+          <w:rFonts w:ascii="Times New Roman" w:hAnsi="Times New Roman" w:cs="Times New Roman"/>
+          <w:sz w:val="24"/>
+          <w:szCs w:val="24"/>
+        </w:rPr>
+      </w:pPr>
+      <w:r>
+        <w:rPr>
+          <w:rFonts w:ascii="Times New Roman" w:hAnsi="Times New Roman" w:cs="Times New Roman"/>
+          <w:b/>
+          <w:bCs/>
+          <w:sz w:val="24"/>
+          <w:szCs w:val="24"/>
+        </w:rPr>
+        <w:t>Estimate: (21-1):</w:t>
       </w:r>
       <w:r>
         <w:rPr>
@@ -1795,1400 +3804,7 @@
           <w:sz w:val="24"/>
           <w:szCs w:val="24"/>
         </w:rPr>
-        <w:t>100</w:t>
-      </w:r>
-    </w:p>
-    <w:p>
-      <w:pPr>
-        <w:jc w:val="both"/>
-        <w:rPr>
-          <w:rFonts w:ascii="Times New Roman" w:hAnsi="Times New Roman" w:cs="Times New Roman"/>
-          <w:sz w:val="24"/>
-          <w:szCs w:val="24"/>
-        </w:rPr>
-      </w:pPr>
-      <w:r>
-        <w:rPr>
-          <w:rFonts w:ascii="Times New Roman" w:hAnsi="Times New Roman" w:cs="Times New Roman"/>
-          <w:b/>
-          <w:bCs/>
-          <w:sz w:val="24"/>
-          <w:szCs w:val="24"/>
-        </w:rPr>
-        <w:t>Estimate: (21-1):</w:t>
-      </w:r>
-      <w:r>
-        <w:rPr>
-          <w:rFonts w:ascii="Times New Roman" w:hAnsi="Times New Roman" w:cs="Times New Roman"/>
-          <w:b/>
-          <w:bCs/>
-          <w:sz w:val="24"/>
-          <w:szCs w:val="24"/>
-        </w:rPr>
-        <w:t xml:space="preserve"> </w:t>
-      </w:r>
-      <w:r>
-        <w:rPr>
-          <w:rFonts w:ascii="Times New Roman" w:hAnsi="Times New Roman" w:cs="Times New Roman"/>
-          <w:sz w:val="24"/>
-          <w:szCs w:val="24"/>
-        </w:rPr>
-        <w:t>15</w:t>
-      </w:r>
-    </w:p>
-    <w:p>
-      <w:pPr>
-        <w:jc w:val="both"/>
-        <w:rPr>
-          <w:rFonts w:ascii="Times New Roman" w:hAnsi="Times New Roman" w:cs="Times New Roman"/>
-          <w:sz w:val="24"/>
-          <w:szCs w:val="24"/>
-        </w:rPr>
-      </w:pPr>
-    </w:p>
-    <w:p>
-      <w:pPr>
-        <w:jc w:val="both"/>
-        <w:rPr>
-          <w:rFonts w:ascii="Times New Roman" w:hAnsi="Times New Roman" w:cs="Times New Roman"/>
-          <w:sz w:val="28"/>
-          <w:szCs w:val="28"/>
-        </w:rPr>
-      </w:pPr>
-      <w:r>
-        <w:rPr>
-          <w:rFonts w:ascii="Times New Roman" w:hAnsi="Times New Roman" w:cs="Times New Roman"/>
-          <w:sz w:val="28"/>
-          <w:szCs w:val="28"/>
-        </w:rPr>
-        <w:t>As a customer I want to be able to filter the PC parts by name</w:t>
-      </w:r>
-      <w:r>
-        <w:rPr>
-          <w:rFonts w:ascii="Times New Roman" w:hAnsi="Times New Roman" w:cs="Times New Roman"/>
-          <w:sz w:val="28"/>
-          <w:szCs w:val="28"/>
-        </w:rPr>
-        <w:t xml:space="preserve"> so that I can purchase a specific item</w:t>
-      </w:r>
-    </w:p>
-    <w:p>
-      <w:pPr>
-        <w:jc w:val="both"/>
-        <w:rPr>
-          <w:rFonts w:ascii="Times New Roman" w:hAnsi="Times New Roman" w:cs="Times New Roman"/>
-          <w:b/>
-          <w:bCs/>
-          <w:sz w:val="24"/>
-          <w:szCs w:val="24"/>
-        </w:rPr>
-      </w:pPr>
-      <w:r>
-        <w:rPr>
-          <w:rFonts w:ascii="Times New Roman" w:hAnsi="Times New Roman" w:cs="Times New Roman"/>
-          <w:b/>
-          <w:bCs/>
-          <w:sz w:val="24"/>
-          <w:szCs w:val="24"/>
-        </w:rPr>
-        <w:t>Acceptance criteria:</w:t>
-      </w:r>
-    </w:p>
-    <w:p>
-      <w:pPr>
-        <w:jc w:val="both"/>
-        <w:rPr>
-          <w:rFonts w:ascii="Times New Roman" w:hAnsi="Times New Roman" w:cs="Times New Roman"/>
-          <w:sz w:val="24"/>
-          <w:szCs w:val="24"/>
-        </w:rPr>
-      </w:pPr>
-      <w:r>
-        <w:rPr>
-          <w:rFonts w:ascii="Times New Roman" w:hAnsi="Times New Roman" w:cs="Times New Roman"/>
-          <w:sz w:val="24"/>
-          <w:szCs w:val="24"/>
-        </w:rPr>
-        <w:t>Search using the name of a specific item should display that item</w:t>
-      </w:r>
-    </w:p>
-    <w:p>
-      <w:pPr>
-        <w:jc w:val="both"/>
-        <w:rPr>
-          <w:rFonts w:ascii="Times New Roman" w:hAnsi="Times New Roman" w:cs="Times New Roman"/>
-          <w:sz w:val="24"/>
-          <w:szCs w:val="24"/>
-        </w:rPr>
-      </w:pPr>
-      <w:r>
-        <w:rPr>
-          <w:rFonts w:ascii="Times New Roman" w:hAnsi="Times New Roman" w:cs="Times New Roman"/>
-          <w:sz w:val="24"/>
-          <w:szCs w:val="24"/>
-        </w:rPr>
-        <w:t xml:space="preserve">If an item is out of </w:t>
-      </w:r>
-      <w:r>
-        <w:rPr>
-          <w:rFonts w:ascii="Times New Roman" w:hAnsi="Times New Roman" w:cs="Times New Roman"/>
-          <w:sz w:val="24"/>
-          <w:szCs w:val="24"/>
-        </w:rPr>
-        <w:t>stock,</w:t>
-      </w:r>
-      <w:r>
-        <w:rPr>
-          <w:rFonts w:ascii="Times New Roman" w:hAnsi="Times New Roman" w:cs="Times New Roman"/>
-          <w:sz w:val="24"/>
-          <w:szCs w:val="24"/>
-        </w:rPr>
-        <w:t xml:space="preserve"> it should communicate that rather than not displaying the item</w:t>
-      </w:r>
-    </w:p>
-    <w:p>
-      <w:pPr>
-        <w:jc w:val="both"/>
-        <w:rPr>
-          <w:rFonts w:ascii="Times New Roman" w:hAnsi="Times New Roman" w:cs="Times New Roman"/>
-          <w:sz w:val="24"/>
-          <w:szCs w:val="24"/>
-        </w:rPr>
-      </w:pPr>
-      <w:r>
-        <w:rPr>
-          <w:rFonts w:ascii="Times New Roman" w:hAnsi="Times New Roman" w:cs="Times New Roman"/>
-          <w:b/>
-          <w:bCs/>
-          <w:sz w:val="24"/>
-          <w:szCs w:val="24"/>
-        </w:rPr>
-        <w:t>Priority (100-1):</w:t>
-      </w:r>
-      <w:r>
-        <w:rPr>
-          <w:rFonts w:ascii="Times New Roman" w:hAnsi="Times New Roman" w:cs="Times New Roman"/>
-          <w:b/>
-          <w:bCs/>
-          <w:sz w:val="24"/>
-          <w:szCs w:val="24"/>
-        </w:rPr>
-        <w:t xml:space="preserve"> </w:t>
-      </w:r>
-      <w:r>
-        <w:rPr>
-          <w:rFonts w:ascii="Times New Roman" w:hAnsi="Times New Roman" w:cs="Times New Roman"/>
-          <w:sz w:val="24"/>
-          <w:szCs w:val="24"/>
-        </w:rPr>
-        <w:t>77</w:t>
-      </w:r>
-    </w:p>
-    <w:p>
-      <w:pPr>
-        <w:jc w:val="both"/>
-        <w:rPr>
-          <w:rFonts w:ascii="Times New Roman" w:hAnsi="Times New Roman" w:cs="Times New Roman"/>
-          <w:sz w:val="24"/>
-          <w:szCs w:val="24"/>
-        </w:rPr>
-      </w:pPr>
-      <w:r>
-        <w:rPr>
-          <w:rFonts w:ascii="Times New Roman" w:hAnsi="Times New Roman" w:cs="Times New Roman"/>
-          <w:b/>
-          <w:bCs/>
-          <w:sz w:val="24"/>
-          <w:szCs w:val="24"/>
-        </w:rPr>
-        <w:t>Estimate: (21-1):</w:t>
-      </w:r>
-      <w:r>
-        <w:rPr>
-          <w:rFonts w:ascii="Times New Roman" w:hAnsi="Times New Roman" w:cs="Times New Roman"/>
-          <w:b/>
-          <w:bCs/>
-          <w:sz w:val="24"/>
-          <w:szCs w:val="24"/>
-        </w:rPr>
-        <w:t xml:space="preserve"> </w:t>
-      </w:r>
-      <w:r>
-        <w:rPr>
-          <w:rFonts w:ascii="Times New Roman" w:hAnsi="Times New Roman" w:cs="Times New Roman"/>
-          <w:sz w:val="24"/>
-          <w:szCs w:val="24"/>
-        </w:rPr>
-        <w:t>7</w:t>
-      </w:r>
-    </w:p>
-    <w:p>
-      <w:pPr>
-        <w:jc w:val="both"/>
-        <w:rPr>
-          <w:rFonts w:ascii="Times New Roman" w:hAnsi="Times New Roman" w:cs="Times New Roman"/>
-          <w:sz w:val="24"/>
-          <w:szCs w:val="24"/>
-        </w:rPr>
-      </w:pPr>
-    </w:p>
-    <w:p>
-      <w:pPr>
-        <w:jc w:val="both"/>
-        <w:rPr>
-          <w:rFonts w:ascii="Times New Roman" w:hAnsi="Times New Roman" w:cs="Times New Roman"/>
-          <w:sz w:val="24"/>
-          <w:szCs w:val="24"/>
-        </w:rPr>
-      </w:pPr>
-    </w:p>
-    <w:p>
-      <w:pPr>
-        <w:jc w:val="both"/>
-        <w:rPr>
-          <w:rFonts w:ascii="Times New Roman" w:hAnsi="Times New Roman" w:cs="Times New Roman"/>
-          <w:sz w:val="24"/>
-          <w:szCs w:val="24"/>
-        </w:rPr>
-      </w:pPr>
-    </w:p>
-    <w:p>
-      <w:pPr>
-        <w:jc w:val="both"/>
-        <w:rPr>
-          <w:rFonts w:ascii="Times New Roman" w:hAnsi="Times New Roman" w:cs="Times New Roman"/>
-          <w:sz w:val="24"/>
-          <w:szCs w:val="24"/>
-        </w:rPr>
-      </w:pPr>
-    </w:p>
-    <w:p>
-      <w:pPr>
-        <w:jc w:val="both"/>
-        <w:rPr>
-          <w:rFonts w:ascii="Times New Roman" w:hAnsi="Times New Roman" w:cs="Times New Roman"/>
-          <w:sz w:val="24"/>
-          <w:szCs w:val="24"/>
-        </w:rPr>
-      </w:pPr>
-    </w:p>
-    <w:p>
-      <w:pPr>
-        <w:jc w:val="both"/>
-        <w:rPr>
-          <w:rFonts w:ascii="Times New Roman" w:hAnsi="Times New Roman" w:cs="Times New Roman"/>
-          <w:sz w:val="24"/>
-          <w:szCs w:val="24"/>
-        </w:rPr>
-      </w:pPr>
-    </w:p>
-    <w:p>
-      <w:pPr>
-        <w:jc w:val="both"/>
-        <w:rPr>
-          <w:rFonts w:ascii="Times New Roman" w:hAnsi="Times New Roman" w:cs="Times New Roman"/>
-          <w:sz w:val="28"/>
-          <w:szCs w:val="28"/>
-        </w:rPr>
-      </w:pPr>
-      <w:r>
-        <w:rPr>
-          <w:rFonts w:ascii="Times New Roman" w:hAnsi="Times New Roman" w:cs="Times New Roman"/>
-          <w:sz w:val="28"/>
-          <w:szCs w:val="28"/>
-        </w:rPr>
-        <w:lastRenderedPageBreak/>
-        <w:t>As a customer I want to be able to register an account so that I have access to more features on the web shop</w:t>
-      </w:r>
-    </w:p>
-    <w:p>
-      <w:pPr>
-        <w:jc w:val="both"/>
-        <w:rPr>
-          <w:rFonts w:ascii="Times New Roman" w:hAnsi="Times New Roman" w:cs="Times New Roman"/>
-          <w:b/>
-          <w:bCs/>
-          <w:sz w:val="24"/>
-          <w:szCs w:val="24"/>
-        </w:rPr>
-      </w:pPr>
-      <w:r>
-        <w:rPr>
-          <w:rFonts w:ascii="Times New Roman" w:hAnsi="Times New Roman" w:cs="Times New Roman"/>
-          <w:b/>
-          <w:bCs/>
-          <w:sz w:val="24"/>
-          <w:szCs w:val="24"/>
-        </w:rPr>
-        <w:t>Acceptance criteria:</w:t>
-      </w:r>
-    </w:p>
-    <w:p>
-      <w:pPr>
-        <w:jc w:val="both"/>
-        <w:rPr>
-          <w:rFonts w:ascii="Times New Roman" w:hAnsi="Times New Roman" w:cs="Times New Roman"/>
-          <w:sz w:val="24"/>
-          <w:szCs w:val="24"/>
-        </w:rPr>
-      </w:pPr>
-      <w:r>
-        <w:rPr>
-          <w:rFonts w:ascii="Times New Roman" w:hAnsi="Times New Roman" w:cs="Times New Roman"/>
-          <w:sz w:val="24"/>
-          <w:szCs w:val="24"/>
-        </w:rPr>
-        <w:t xml:space="preserve">Username and password are </w:t>
-      </w:r>
-      <w:r>
-        <w:rPr>
-          <w:rFonts w:ascii="Times New Roman" w:hAnsi="Times New Roman" w:cs="Times New Roman"/>
-          <w:sz w:val="24"/>
-          <w:szCs w:val="24"/>
-        </w:rPr>
-        <w:t>recorded,</w:t>
-      </w:r>
-      <w:r>
-        <w:rPr>
-          <w:rFonts w:ascii="Times New Roman" w:hAnsi="Times New Roman" w:cs="Times New Roman"/>
-          <w:sz w:val="24"/>
-          <w:szCs w:val="24"/>
-        </w:rPr>
-        <w:t xml:space="preserve"> and account is created</w:t>
-      </w:r>
-    </w:p>
-    <w:p>
-      <w:pPr>
-        <w:jc w:val="both"/>
-        <w:rPr>
-          <w:rFonts w:ascii="Times New Roman" w:hAnsi="Times New Roman" w:cs="Times New Roman"/>
-          <w:sz w:val="24"/>
-          <w:szCs w:val="24"/>
-        </w:rPr>
-      </w:pPr>
-      <w:r>
-        <w:rPr>
-          <w:rFonts w:ascii="Times New Roman" w:hAnsi="Times New Roman" w:cs="Times New Roman"/>
-          <w:sz w:val="24"/>
-          <w:szCs w:val="24"/>
-        </w:rPr>
-        <w:t>No 2 account can have the same username</w:t>
-      </w:r>
-    </w:p>
-    <w:p>
-      <w:pPr>
-        <w:jc w:val="both"/>
-        <w:rPr>
-          <w:rFonts w:ascii="Times New Roman" w:hAnsi="Times New Roman" w:cs="Times New Roman"/>
-          <w:sz w:val="24"/>
-          <w:szCs w:val="24"/>
-        </w:rPr>
-      </w:pPr>
-      <w:r>
-        <w:rPr>
-          <w:rFonts w:ascii="Times New Roman" w:hAnsi="Times New Roman" w:cs="Times New Roman"/>
-          <w:b/>
-          <w:bCs/>
-          <w:sz w:val="24"/>
-          <w:szCs w:val="24"/>
-        </w:rPr>
-        <w:t>Priority (100-1):</w:t>
-      </w:r>
-      <w:r>
-        <w:rPr>
-          <w:rFonts w:ascii="Times New Roman" w:hAnsi="Times New Roman" w:cs="Times New Roman"/>
-          <w:b/>
-          <w:bCs/>
-          <w:sz w:val="24"/>
-          <w:szCs w:val="24"/>
-        </w:rPr>
-        <w:t xml:space="preserve"> </w:t>
-      </w:r>
-      <w:r>
-        <w:rPr>
-          <w:rFonts w:ascii="Times New Roman" w:hAnsi="Times New Roman" w:cs="Times New Roman"/>
-          <w:sz w:val="24"/>
-          <w:szCs w:val="24"/>
-        </w:rPr>
-        <w:t>80</w:t>
-      </w:r>
-    </w:p>
-    <w:p>
-      <w:pPr>
-        <w:jc w:val="both"/>
-        <w:rPr>
-          <w:rFonts w:ascii="Times New Roman" w:hAnsi="Times New Roman" w:cs="Times New Roman"/>
-          <w:sz w:val="24"/>
-          <w:szCs w:val="24"/>
-        </w:rPr>
-      </w:pPr>
-      <w:r>
-        <w:rPr>
-          <w:rFonts w:ascii="Times New Roman" w:hAnsi="Times New Roman" w:cs="Times New Roman"/>
-          <w:b/>
-          <w:bCs/>
-          <w:sz w:val="24"/>
-          <w:szCs w:val="24"/>
-        </w:rPr>
-        <w:t>Estimate: (21-1):</w:t>
-      </w:r>
-      <w:r>
-        <w:rPr>
-          <w:rFonts w:ascii="Times New Roman" w:hAnsi="Times New Roman" w:cs="Times New Roman"/>
-          <w:b/>
-          <w:bCs/>
-          <w:sz w:val="24"/>
-          <w:szCs w:val="24"/>
-        </w:rPr>
-        <w:t xml:space="preserve"> </w:t>
-      </w:r>
-      <w:r>
-        <w:rPr>
-          <w:rFonts w:ascii="Times New Roman" w:hAnsi="Times New Roman" w:cs="Times New Roman"/>
-          <w:sz w:val="24"/>
-          <w:szCs w:val="24"/>
-        </w:rPr>
-        <w:t>9</w:t>
-      </w:r>
-    </w:p>
-    <w:p>
-      <w:pPr>
-        <w:jc w:val="both"/>
-        <w:rPr>
-          <w:rFonts w:ascii="Times New Roman" w:hAnsi="Times New Roman" w:cs="Times New Roman"/>
-          <w:sz w:val="24"/>
-          <w:szCs w:val="24"/>
-        </w:rPr>
-      </w:pPr>
-    </w:p>
-    <w:p>
-      <w:pPr>
-        <w:jc w:val="both"/>
-        <w:rPr>
-          <w:rFonts w:ascii="Times New Roman" w:hAnsi="Times New Roman" w:cs="Times New Roman"/>
-          <w:sz w:val="24"/>
-          <w:szCs w:val="24"/>
-        </w:rPr>
-      </w:pPr>
-      <w:r>
-        <w:rPr>
-          <w:rFonts w:ascii="Times New Roman" w:hAnsi="Times New Roman" w:cs="Times New Roman"/>
-          <w:sz w:val="24"/>
-          <w:szCs w:val="24"/>
-        </w:rPr>
-        <w:br w:type="page"/>
-      </w:r>
-    </w:p>
-    <w:p>
-      <w:pPr>
-        <w:jc w:val="both"/>
-        <w:rPr>
-          <w:rFonts w:ascii="Times New Roman" w:hAnsi="Times New Roman" w:cs="Times New Roman"/>
-          <w:sz w:val="28"/>
-          <w:szCs w:val="28"/>
-        </w:rPr>
-      </w:pPr>
-      <w:r>
-        <w:rPr>
-          <w:rFonts w:ascii="Times New Roman" w:hAnsi="Times New Roman" w:cs="Times New Roman"/>
-          <w:sz w:val="28"/>
-          <w:szCs w:val="28"/>
-        </w:rPr>
-        <w:lastRenderedPageBreak/>
-        <w:t>As a customer I want to be able to log in so that I can use additional features</w:t>
-      </w:r>
-    </w:p>
-    <w:p>
-      <w:pPr>
-        <w:jc w:val="both"/>
-        <w:rPr>
-          <w:rFonts w:ascii="Times New Roman" w:hAnsi="Times New Roman" w:cs="Times New Roman"/>
-          <w:b/>
-          <w:bCs/>
-          <w:sz w:val="24"/>
-          <w:szCs w:val="24"/>
-        </w:rPr>
-      </w:pPr>
-      <w:r>
-        <w:rPr>
-          <w:rFonts w:ascii="Times New Roman" w:hAnsi="Times New Roman" w:cs="Times New Roman"/>
-          <w:b/>
-          <w:bCs/>
-          <w:sz w:val="24"/>
-          <w:szCs w:val="24"/>
-        </w:rPr>
-        <w:t>Acceptance criteria:</w:t>
-      </w:r>
-    </w:p>
-    <w:p>
-      <w:pPr>
-        <w:jc w:val="both"/>
-        <w:rPr>
-          <w:rFonts w:ascii="Times New Roman" w:hAnsi="Times New Roman" w:cs="Times New Roman"/>
-          <w:sz w:val="24"/>
-          <w:szCs w:val="24"/>
-        </w:rPr>
-      </w:pPr>
-      <w:r>
-        <w:rPr>
-          <w:rFonts w:ascii="Times New Roman" w:hAnsi="Times New Roman" w:cs="Times New Roman"/>
-          <w:sz w:val="24"/>
-          <w:szCs w:val="24"/>
-        </w:rPr>
-        <w:t>If provided username and password are correct user is logged in</w:t>
-      </w:r>
-    </w:p>
-    <w:p>
-      <w:pPr>
-        <w:jc w:val="both"/>
-        <w:rPr>
-          <w:rFonts w:ascii="Times New Roman" w:hAnsi="Times New Roman" w:cs="Times New Roman"/>
-          <w:sz w:val="24"/>
-          <w:szCs w:val="24"/>
-        </w:rPr>
-      </w:pPr>
-      <w:r>
-        <w:rPr>
-          <w:rFonts w:ascii="Times New Roman" w:hAnsi="Times New Roman" w:cs="Times New Roman"/>
-          <w:sz w:val="24"/>
-          <w:szCs w:val="24"/>
-        </w:rPr>
-        <w:t>If provided username and password are incorrect user is not logged in</w:t>
-      </w:r>
-    </w:p>
-    <w:p>
-      <w:pPr>
-        <w:jc w:val="both"/>
-        <w:rPr>
-          <w:rFonts w:ascii="Times New Roman" w:hAnsi="Times New Roman" w:cs="Times New Roman"/>
-          <w:sz w:val="24"/>
-          <w:szCs w:val="24"/>
-        </w:rPr>
-      </w:pPr>
-      <w:r>
-        <w:rPr>
-          <w:rFonts w:ascii="Times New Roman" w:hAnsi="Times New Roman" w:cs="Times New Roman"/>
-          <w:b/>
-          <w:bCs/>
-          <w:sz w:val="24"/>
-          <w:szCs w:val="24"/>
-        </w:rPr>
-        <w:t>Priority (100-1):</w:t>
-      </w:r>
-      <w:r>
-        <w:rPr>
-          <w:rFonts w:ascii="Times New Roman" w:hAnsi="Times New Roman" w:cs="Times New Roman"/>
-          <w:b/>
-          <w:bCs/>
-          <w:sz w:val="24"/>
-          <w:szCs w:val="24"/>
-        </w:rPr>
-        <w:t xml:space="preserve"> </w:t>
-      </w:r>
-      <w:r>
-        <w:rPr>
-          <w:rFonts w:ascii="Times New Roman" w:hAnsi="Times New Roman" w:cs="Times New Roman"/>
-          <w:sz w:val="24"/>
-          <w:szCs w:val="24"/>
-        </w:rPr>
-        <w:t>80</w:t>
-      </w:r>
-    </w:p>
-    <w:p>
-      <w:pPr>
-        <w:jc w:val="both"/>
-        <w:rPr>
-          <w:rFonts w:ascii="Times New Roman" w:hAnsi="Times New Roman" w:cs="Times New Roman"/>
-          <w:sz w:val="24"/>
-          <w:szCs w:val="24"/>
-        </w:rPr>
-      </w:pPr>
-      <w:r>
-        <w:rPr>
-          <w:rFonts w:ascii="Times New Roman" w:hAnsi="Times New Roman" w:cs="Times New Roman"/>
-          <w:b/>
-          <w:bCs/>
-          <w:sz w:val="24"/>
-          <w:szCs w:val="24"/>
-        </w:rPr>
-        <w:t>Estimate: (21-1):</w:t>
-      </w:r>
-      <w:r>
-        <w:rPr>
-          <w:rFonts w:ascii="Times New Roman" w:hAnsi="Times New Roman" w:cs="Times New Roman"/>
-          <w:b/>
-          <w:bCs/>
-          <w:sz w:val="24"/>
-          <w:szCs w:val="24"/>
-        </w:rPr>
-        <w:t xml:space="preserve"> </w:t>
-      </w:r>
-      <w:r>
-        <w:rPr>
-          <w:rFonts w:ascii="Times New Roman" w:hAnsi="Times New Roman" w:cs="Times New Roman"/>
-          <w:sz w:val="24"/>
-          <w:szCs w:val="24"/>
-        </w:rPr>
-        <w:t>9</w:t>
-      </w:r>
-    </w:p>
-    <w:p>
-      <w:pPr>
-        <w:jc w:val="both"/>
-        <w:rPr>
-          <w:rFonts w:ascii="Times New Roman" w:hAnsi="Times New Roman" w:cs="Times New Roman"/>
-          <w:sz w:val="24"/>
-          <w:szCs w:val="24"/>
-        </w:rPr>
-      </w:pPr>
-    </w:p>
-    <w:p>
-      <w:pPr>
-        <w:jc w:val="both"/>
-        <w:rPr>
-          <w:rFonts w:ascii="Times New Roman" w:hAnsi="Times New Roman" w:cs="Times New Roman"/>
-          <w:sz w:val="28"/>
-          <w:szCs w:val="28"/>
-        </w:rPr>
-      </w:pPr>
-      <w:r>
-        <w:rPr>
-          <w:rFonts w:ascii="Times New Roman" w:hAnsi="Times New Roman" w:cs="Times New Roman"/>
-          <w:sz w:val="28"/>
-          <w:szCs w:val="28"/>
-        </w:rPr>
-        <w:t xml:space="preserve">As a customer I want to be able to put </w:t>
-      </w:r>
-      <w:r>
-        <w:rPr>
-          <w:rFonts w:ascii="Times New Roman" w:hAnsi="Times New Roman" w:cs="Times New Roman"/>
-          <w:sz w:val="28"/>
-          <w:szCs w:val="28"/>
-        </w:rPr>
-        <w:t>items</w:t>
-      </w:r>
-      <w:r>
-        <w:rPr>
-          <w:rFonts w:ascii="Times New Roman" w:hAnsi="Times New Roman" w:cs="Times New Roman"/>
-          <w:sz w:val="28"/>
-          <w:szCs w:val="28"/>
-        </w:rPr>
-        <w:t xml:space="preserve"> in my shopping cart </w:t>
-      </w:r>
-      <w:r>
-        <w:rPr>
-          <w:rFonts w:ascii="Times New Roman" w:hAnsi="Times New Roman" w:cs="Times New Roman"/>
-          <w:sz w:val="28"/>
-          <w:szCs w:val="28"/>
-        </w:rPr>
-        <w:t>so that I can buy all the things I want at once</w:t>
-      </w:r>
-    </w:p>
-    <w:p>
-      <w:pPr>
-        <w:jc w:val="both"/>
-        <w:rPr>
-          <w:rFonts w:ascii="Times New Roman" w:hAnsi="Times New Roman" w:cs="Times New Roman"/>
-          <w:b/>
-          <w:bCs/>
-          <w:sz w:val="24"/>
-          <w:szCs w:val="24"/>
-        </w:rPr>
-      </w:pPr>
-      <w:r>
-        <w:rPr>
-          <w:rFonts w:ascii="Times New Roman" w:hAnsi="Times New Roman" w:cs="Times New Roman"/>
-          <w:b/>
-          <w:bCs/>
-          <w:sz w:val="24"/>
-          <w:szCs w:val="24"/>
-        </w:rPr>
-        <w:t>Acceptance criteria:</w:t>
-      </w:r>
-    </w:p>
-    <w:p>
-      <w:pPr>
-        <w:jc w:val="both"/>
-        <w:rPr>
-          <w:rFonts w:ascii="Times New Roman" w:hAnsi="Times New Roman" w:cs="Times New Roman"/>
-          <w:sz w:val="24"/>
-          <w:szCs w:val="24"/>
-        </w:rPr>
-      </w:pPr>
-      <w:r>
-        <w:rPr>
-          <w:rFonts w:ascii="Times New Roman" w:hAnsi="Times New Roman" w:cs="Times New Roman"/>
-          <w:sz w:val="24"/>
-          <w:szCs w:val="24"/>
-        </w:rPr>
-        <w:t>Multiple items can be added to the shopping cart</w:t>
-      </w:r>
-    </w:p>
-    <w:p>
-      <w:pPr>
-        <w:jc w:val="both"/>
-        <w:rPr>
-          <w:rFonts w:ascii="Times New Roman" w:hAnsi="Times New Roman" w:cs="Times New Roman"/>
-          <w:sz w:val="24"/>
-          <w:szCs w:val="24"/>
-        </w:rPr>
-      </w:pPr>
-      <w:r>
-        <w:rPr>
-          <w:rFonts w:ascii="Times New Roman" w:hAnsi="Times New Roman" w:cs="Times New Roman"/>
-          <w:sz w:val="24"/>
-          <w:szCs w:val="24"/>
-        </w:rPr>
-        <w:t>The total cost of the items is displayed at the bottom of the cart</w:t>
-      </w:r>
-    </w:p>
-    <w:p>
-      <w:pPr>
-        <w:jc w:val="both"/>
-        <w:rPr>
-          <w:rFonts w:ascii="Times New Roman" w:hAnsi="Times New Roman" w:cs="Times New Roman"/>
-          <w:sz w:val="24"/>
-          <w:szCs w:val="24"/>
-        </w:rPr>
-      </w:pPr>
-      <w:r>
-        <w:rPr>
-          <w:rFonts w:ascii="Times New Roman" w:hAnsi="Times New Roman" w:cs="Times New Roman"/>
-          <w:b/>
-          <w:bCs/>
-          <w:sz w:val="24"/>
-          <w:szCs w:val="24"/>
-        </w:rPr>
-        <w:t>Priority (100-1):</w:t>
-      </w:r>
-      <w:r>
-        <w:rPr>
-          <w:rFonts w:ascii="Times New Roman" w:hAnsi="Times New Roman" w:cs="Times New Roman"/>
-          <w:b/>
-          <w:bCs/>
-          <w:sz w:val="24"/>
-          <w:szCs w:val="24"/>
-        </w:rPr>
-        <w:t xml:space="preserve"> </w:t>
-      </w:r>
-      <w:r>
-        <w:rPr>
-          <w:rFonts w:ascii="Times New Roman" w:hAnsi="Times New Roman" w:cs="Times New Roman"/>
-          <w:sz w:val="24"/>
-          <w:szCs w:val="24"/>
-        </w:rPr>
-        <w:t>60</w:t>
-      </w:r>
-    </w:p>
-    <w:p>
-      <w:pPr>
-        <w:jc w:val="both"/>
-        <w:rPr>
-          <w:rFonts w:ascii="Times New Roman" w:hAnsi="Times New Roman" w:cs="Times New Roman"/>
-          <w:sz w:val="24"/>
-          <w:szCs w:val="24"/>
-        </w:rPr>
-      </w:pPr>
-      <w:r>
-        <w:rPr>
-          <w:rFonts w:ascii="Times New Roman" w:hAnsi="Times New Roman" w:cs="Times New Roman"/>
-          <w:b/>
-          <w:bCs/>
-          <w:sz w:val="24"/>
-          <w:szCs w:val="24"/>
-        </w:rPr>
-        <w:t>Estimate: (21-1):</w:t>
-      </w:r>
-      <w:r>
-        <w:rPr>
-          <w:rFonts w:ascii="Times New Roman" w:hAnsi="Times New Roman" w:cs="Times New Roman"/>
-          <w:b/>
-          <w:bCs/>
-          <w:sz w:val="24"/>
-          <w:szCs w:val="24"/>
-        </w:rPr>
-        <w:t xml:space="preserve"> </w:t>
-      </w:r>
-      <w:r>
-        <w:rPr>
-          <w:rFonts w:ascii="Times New Roman" w:hAnsi="Times New Roman" w:cs="Times New Roman"/>
-          <w:sz w:val="24"/>
-          <w:szCs w:val="24"/>
-        </w:rPr>
-        <w:t>12</w:t>
-      </w:r>
-    </w:p>
-    <w:p>
-      <w:pPr>
-        <w:jc w:val="both"/>
-        <w:rPr>
-          <w:rFonts w:ascii="Times New Roman" w:hAnsi="Times New Roman" w:cs="Times New Roman"/>
-          <w:b/>
-          <w:bCs/>
-          <w:sz w:val="24"/>
-          <w:szCs w:val="24"/>
-        </w:rPr>
-      </w:pPr>
-    </w:p>
-    <w:p>
-      <w:pPr>
-        <w:jc w:val="both"/>
-        <w:rPr>
-          <w:rFonts w:ascii="Times New Roman" w:hAnsi="Times New Roman" w:cs="Times New Roman"/>
-          <w:sz w:val="28"/>
-          <w:szCs w:val="28"/>
-        </w:rPr>
-      </w:pPr>
-      <w:r>
-        <w:rPr>
-          <w:rFonts w:ascii="Times New Roman" w:hAnsi="Times New Roman" w:cs="Times New Roman"/>
-          <w:sz w:val="28"/>
-          <w:szCs w:val="28"/>
-        </w:rPr>
-        <w:t xml:space="preserve">As a customer I want to be able to increase my account balance </w:t>
-      </w:r>
-      <w:r>
-        <w:rPr>
-          <w:rFonts w:ascii="Times New Roman" w:hAnsi="Times New Roman" w:cs="Times New Roman"/>
-          <w:sz w:val="28"/>
-          <w:szCs w:val="28"/>
-        </w:rPr>
-        <w:t>so that I can buy the things in want</w:t>
-      </w:r>
-    </w:p>
-    <w:p>
-      <w:pPr>
-        <w:jc w:val="both"/>
-        <w:rPr>
-          <w:rFonts w:ascii="Times New Roman" w:hAnsi="Times New Roman" w:cs="Times New Roman"/>
-          <w:b/>
-          <w:bCs/>
-          <w:sz w:val="24"/>
-          <w:szCs w:val="24"/>
-        </w:rPr>
-      </w:pPr>
-      <w:r>
-        <w:rPr>
-          <w:rFonts w:ascii="Times New Roman" w:hAnsi="Times New Roman" w:cs="Times New Roman"/>
-          <w:b/>
-          <w:bCs/>
-          <w:sz w:val="24"/>
-          <w:szCs w:val="24"/>
-        </w:rPr>
-        <w:t>Acceptance criteria:</w:t>
-      </w:r>
-    </w:p>
-    <w:p>
-      <w:pPr>
-        <w:jc w:val="both"/>
-        <w:rPr>
-          <w:rFonts w:ascii="Times New Roman" w:hAnsi="Times New Roman" w:cs="Times New Roman"/>
-          <w:sz w:val="24"/>
-          <w:szCs w:val="24"/>
-        </w:rPr>
-      </w:pPr>
-      <w:r>
-        <w:rPr>
-          <w:rFonts w:ascii="Times New Roman" w:hAnsi="Times New Roman" w:cs="Times New Roman"/>
-          <w:sz w:val="24"/>
-          <w:szCs w:val="24"/>
-        </w:rPr>
-        <w:t>A person can specify how much they want to add to their balance</w:t>
-      </w:r>
-    </w:p>
-    <w:p>
-      <w:pPr>
-        <w:jc w:val="both"/>
-        <w:rPr>
-          <w:rFonts w:ascii="Times New Roman" w:hAnsi="Times New Roman" w:cs="Times New Roman"/>
-          <w:sz w:val="24"/>
-          <w:szCs w:val="24"/>
-        </w:rPr>
-      </w:pPr>
-      <w:r>
-        <w:rPr>
-          <w:rFonts w:ascii="Times New Roman" w:hAnsi="Times New Roman" w:cs="Times New Roman"/>
-          <w:sz w:val="24"/>
-          <w:szCs w:val="24"/>
-        </w:rPr>
-        <w:t>When adding there is a check to see if it is a person performing the action or a bot</w:t>
-      </w:r>
-    </w:p>
-    <w:p>
-      <w:pPr>
-        <w:jc w:val="both"/>
-        <w:rPr>
-          <w:rFonts w:ascii="Times New Roman" w:hAnsi="Times New Roman" w:cs="Times New Roman"/>
-          <w:sz w:val="24"/>
-          <w:szCs w:val="24"/>
-        </w:rPr>
-      </w:pPr>
-      <w:r>
-        <w:rPr>
-          <w:rFonts w:ascii="Times New Roman" w:hAnsi="Times New Roman" w:cs="Times New Roman"/>
-          <w:sz w:val="24"/>
-          <w:szCs w:val="24"/>
-        </w:rPr>
-        <w:t>Account balance is increased based on the amount specified</w:t>
-      </w:r>
-    </w:p>
-    <w:p>
-      <w:pPr>
-        <w:jc w:val="both"/>
-        <w:rPr>
-          <w:rFonts w:ascii="Times New Roman" w:hAnsi="Times New Roman" w:cs="Times New Roman"/>
-          <w:sz w:val="24"/>
-          <w:szCs w:val="24"/>
-        </w:rPr>
-      </w:pPr>
-      <w:r>
-        <w:rPr>
-          <w:rFonts w:ascii="Times New Roman" w:hAnsi="Times New Roman" w:cs="Times New Roman"/>
-          <w:b/>
-          <w:bCs/>
-          <w:sz w:val="24"/>
-          <w:szCs w:val="24"/>
-        </w:rPr>
-        <w:t>Priority (100-1):</w:t>
-      </w:r>
-      <w:r>
-        <w:rPr>
-          <w:rFonts w:ascii="Times New Roman" w:hAnsi="Times New Roman" w:cs="Times New Roman"/>
-          <w:b/>
-          <w:bCs/>
-          <w:sz w:val="24"/>
-          <w:szCs w:val="24"/>
-        </w:rPr>
-        <w:t xml:space="preserve"> </w:t>
-      </w:r>
-      <w:r>
-        <w:rPr>
-          <w:rFonts w:ascii="Times New Roman" w:hAnsi="Times New Roman" w:cs="Times New Roman"/>
-          <w:sz w:val="24"/>
-          <w:szCs w:val="24"/>
-        </w:rPr>
-        <w:t>65</w:t>
-      </w:r>
-    </w:p>
-    <w:p>
-      <w:pPr>
-        <w:jc w:val="both"/>
-        <w:rPr>
-          <w:rFonts w:ascii="Times New Roman" w:hAnsi="Times New Roman" w:cs="Times New Roman"/>
-          <w:sz w:val="24"/>
-          <w:szCs w:val="24"/>
-        </w:rPr>
-      </w:pPr>
-      <w:r>
-        <w:rPr>
-          <w:rFonts w:ascii="Times New Roman" w:hAnsi="Times New Roman" w:cs="Times New Roman"/>
-          <w:b/>
-          <w:bCs/>
-          <w:sz w:val="24"/>
-          <w:szCs w:val="24"/>
-        </w:rPr>
-        <w:t>Estimate: (21-1):</w:t>
-      </w:r>
-      <w:r>
-        <w:rPr>
-          <w:rFonts w:ascii="Times New Roman" w:hAnsi="Times New Roman" w:cs="Times New Roman"/>
-          <w:b/>
-          <w:bCs/>
-          <w:sz w:val="24"/>
-          <w:szCs w:val="24"/>
-        </w:rPr>
-        <w:t xml:space="preserve"> </w:t>
-      </w:r>
-      <w:r>
-        <w:rPr>
-          <w:rFonts w:ascii="Times New Roman" w:hAnsi="Times New Roman" w:cs="Times New Roman"/>
-          <w:sz w:val="24"/>
-          <w:szCs w:val="24"/>
-        </w:rPr>
-        <w:t>8</w:t>
-      </w:r>
-    </w:p>
-    <w:p>
-      <w:pPr>
-        <w:jc w:val="both"/>
-        <w:rPr>
-          <w:rFonts w:ascii="Times New Roman" w:hAnsi="Times New Roman" w:cs="Times New Roman"/>
-          <w:b/>
-          <w:bCs/>
-          <w:sz w:val="24"/>
-          <w:szCs w:val="24"/>
-        </w:rPr>
-      </w:pPr>
-    </w:p>
-    <w:p>
-      <w:pPr>
-        <w:jc w:val="both"/>
-        <w:rPr>
-          <w:rFonts w:ascii="Times New Roman" w:hAnsi="Times New Roman" w:cs="Times New Roman"/>
-          <w:sz w:val="28"/>
-          <w:szCs w:val="28"/>
-        </w:rPr>
-      </w:pPr>
-      <w:r>
-        <w:rPr>
-          <w:rFonts w:ascii="Times New Roman" w:hAnsi="Times New Roman" w:cs="Times New Roman"/>
-          <w:sz w:val="28"/>
-          <w:szCs w:val="28"/>
-        </w:rPr>
-        <w:br w:type="page"/>
-      </w:r>
-    </w:p>
-    <w:p>
-      <w:pPr>
-        <w:jc w:val="both"/>
-        <w:rPr>
-          <w:rFonts w:ascii="Times New Roman" w:hAnsi="Times New Roman" w:cs="Times New Roman"/>
-          <w:sz w:val="28"/>
-          <w:szCs w:val="28"/>
-        </w:rPr>
-      </w:pPr>
-      <w:r>
-        <w:rPr>
-          <w:rFonts w:ascii="Times New Roman" w:hAnsi="Times New Roman" w:cs="Times New Roman"/>
-          <w:sz w:val="28"/>
-          <w:szCs w:val="28"/>
-        </w:rPr>
-        <w:lastRenderedPageBreak/>
-        <w:t>As a customer I want to be able to purchase everything in my shopping cart using my account balance</w:t>
-      </w:r>
-      <w:r>
-        <w:rPr>
-          <w:rFonts w:ascii="Times New Roman" w:hAnsi="Times New Roman" w:cs="Times New Roman"/>
-          <w:sz w:val="28"/>
-          <w:szCs w:val="28"/>
-        </w:rPr>
-        <w:t xml:space="preserve"> so that I can get the items that I want</w:t>
-      </w:r>
-    </w:p>
-    <w:p>
-      <w:pPr>
-        <w:jc w:val="both"/>
-        <w:rPr>
-          <w:rFonts w:ascii="Times New Roman" w:hAnsi="Times New Roman" w:cs="Times New Roman"/>
-          <w:b/>
-          <w:bCs/>
-          <w:sz w:val="24"/>
-          <w:szCs w:val="24"/>
-        </w:rPr>
-      </w:pPr>
-      <w:r>
-        <w:rPr>
-          <w:rFonts w:ascii="Times New Roman" w:hAnsi="Times New Roman" w:cs="Times New Roman"/>
-          <w:b/>
-          <w:bCs/>
-          <w:sz w:val="24"/>
-          <w:szCs w:val="24"/>
-        </w:rPr>
-        <w:t>Acceptance criteria:</w:t>
-      </w:r>
-    </w:p>
-    <w:p>
-      <w:pPr>
-        <w:jc w:val="both"/>
-        <w:rPr>
-          <w:rFonts w:ascii="Times New Roman" w:hAnsi="Times New Roman" w:cs="Times New Roman"/>
-          <w:sz w:val="24"/>
-          <w:szCs w:val="24"/>
-        </w:rPr>
-      </w:pPr>
-      <w:r>
-        <w:rPr>
-          <w:rFonts w:ascii="Times New Roman" w:hAnsi="Times New Roman" w:cs="Times New Roman"/>
-          <w:sz w:val="24"/>
-          <w:szCs w:val="24"/>
-        </w:rPr>
-        <w:t>Account balance is decreased by the total cost</w:t>
-      </w:r>
-    </w:p>
-    <w:p>
-      <w:pPr>
-        <w:jc w:val="both"/>
-        <w:rPr>
-          <w:rFonts w:ascii="Times New Roman" w:hAnsi="Times New Roman" w:cs="Times New Roman"/>
-          <w:sz w:val="24"/>
-          <w:szCs w:val="24"/>
-        </w:rPr>
-      </w:pPr>
-      <w:r>
-        <w:rPr>
-          <w:rFonts w:ascii="Times New Roman" w:hAnsi="Times New Roman" w:cs="Times New Roman"/>
-          <w:sz w:val="24"/>
-          <w:szCs w:val="24"/>
-        </w:rPr>
-        <w:t>T</w:t>
-      </w:r>
-      <w:r>
-        <w:rPr>
-          <w:rFonts w:ascii="Times New Roman" w:hAnsi="Times New Roman" w:cs="Times New Roman"/>
-          <w:sz w:val="24"/>
-          <w:szCs w:val="24"/>
-        </w:rPr>
-        <w:t xml:space="preserve">he purchases are recorded in </w:t>
-      </w:r>
-      <w:r>
-        <w:rPr>
-          <w:rFonts w:ascii="Times New Roman" w:hAnsi="Times New Roman" w:cs="Times New Roman"/>
-          <w:sz w:val="24"/>
-          <w:szCs w:val="24"/>
-        </w:rPr>
-        <w:t>p</w:t>
-      </w:r>
-      <w:r>
-        <w:rPr>
-          <w:rFonts w:ascii="Times New Roman" w:hAnsi="Times New Roman" w:cs="Times New Roman"/>
-          <w:sz w:val="24"/>
-          <w:szCs w:val="24"/>
-        </w:rPr>
-        <w:t>urchase history</w:t>
-      </w:r>
-    </w:p>
-    <w:p>
-      <w:pPr>
-        <w:jc w:val="both"/>
-        <w:rPr>
-          <w:rFonts w:ascii="Times New Roman" w:hAnsi="Times New Roman" w:cs="Times New Roman"/>
-          <w:sz w:val="24"/>
-          <w:szCs w:val="24"/>
-        </w:rPr>
-      </w:pPr>
-      <w:r>
-        <w:rPr>
-          <w:rFonts w:ascii="Times New Roman" w:hAnsi="Times New Roman" w:cs="Times New Roman"/>
-          <w:sz w:val="24"/>
-          <w:szCs w:val="24"/>
-        </w:rPr>
-        <w:t xml:space="preserve">If account balance is less than total cost, the transaction is not </w:t>
-      </w:r>
-      <w:r>
-        <w:rPr>
-          <w:rFonts w:ascii="Times New Roman" w:hAnsi="Times New Roman" w:cs="Times New Roman"/>
-          <w:sz w:val="24"/>
-          <w:szCs w:val="24"/>
-        </w:rPr>
-        <w:t>processed,</w:t>
-      </w:r>
-      <w:r>
-        <w:rPr>
-          <w:rFonts w:ascii="Times New Roman" w:hAnsi="Times New Roman" w:cs="Times New Roman"/>
-          <w:sz w:val="24"/>
-          <w:szCs w:val="24"/>
-        </w:rPr>
-        <w:t xml:space="preserve"> and an error message is displayed</w:t>
-      </w:r>
-    </w:p>
-    <w:p>
-      <w:pPr>
-        <w:jc w:val="both"/>
-        <w:rPr>
-          <w:rFonts w:ascii="Times New Roman" w:hAnsi="Times New Roman" w:cs="Times New Roman"/>
-          <w:sz w:val="24"/>
-          <w:szCs w:val="24"/>
-        </w:rPr>
-      </w:pPr>
-      <w:r>
-        <w:rPr>
-          <w:rFonts w:ascii="Times New Roman" w:hAnsi="Times New Roman" w:cs="Times New Roman"/>
-          <w:b/>
-          <w:bCs/>
-          <w:sz w:val="24"/>
-          <w:szCs w:val="24"/>
-        </w:rPr>
-        <w:t>Priority (100-1):</w:t>
-      </w:r>
-      <w:r>
-        <w:rPr>
-          <w:rFonts w:ascii="Times New Roman" w:hAnsi="Times New Roman" w:cs="Times New Roman"/>
-          <w:b/>
-          <w:bCs/>
-          <w:sz w:val="24"/>
-          <w:szCs w:val="24"/>
-        </w:rPr>
-        <w:t xml:space="preserve"> </w:t>
-      </w:r>
-      <w:r>
-        <w:rPr>
-          <w:rFonts w:ascii="Times New Roman" w:hAnsi="Times New Roman" w:cs="Times New Roman"/>
-          <w:sz w:val="24"/>
-          <w:szCs w:val="24"/>
-        </w:rPr>
-        <w:t>67</w:t>
-      </w:r>
-    </w:p>
-    <w:p>
-      <w:pPr>
-        <w:jc w:val="both"/>
-        <w:rPr>
-          <w:rFonts w:ascii="Times New Roman" w:hAnsi="Times New Roman" w:cs="Times New Roman"/>
-          <w:sz w:val="24"/>
-          <w:szCs w:val="24"/>
-        </w:rPr>
-      </w:pPr>
-      <w:r>
-        <w:rPr>
-          <w:rFonts w:ascii="Times New Roman" w:hAnsi="Times New Roman" w:cs="Times New Roman"/>
-          <w:b/>
-          <w:bCs/>
-          <w:sz w:val="24"/>
-          <w:szCs w:val="24"/>
-        </w:rPr>
-        <w:t>Estimate: (21-1):</w:t>
-      </w:r>
-      <w:r>
-        <w:rPr>
-          <w:rFonts w:ascii="Times New Roman" w:hAnsi="Times New Roman" w:cs="Times New Roman"/>
-          <w:b/>
-          <w:bCs/>
-          <w:sz w:val="24"/>
-          <w:szCs w:val="24"/>
-        </w:rPr>
-        <w:t xml:space="preserve"> </w:t>
-      </w:r>
-      <w:r>
-        <w:rPr>
-          <w:rFonts w:ascii="Times New Roman" w:hAnsi="Times New Roman" w:cs="Times New Roman"/>
-          <w:sz w:val="24"/>
-          <w:szCs w:val="24"/>
-        </w:rPr>
-        <w:t>3</w:t>
-      </w:r>
-    </w:p>
-    <w:p>
-      <w:pPr>
-        <w:jc w:val="both"/>
-        <w:rPr>
-          <w:rFonts w:ascii="Times New Roman" w:hAnsi="Times New Roman" w:cs="Times New Roman"/>
-          <w:b/>
-          <w:bCs/>
-          <w:sz w:val="24"/>
-          <w:szCs w:val="24"/>
-        </w:rPr>
-      </w:pPr>
-    </w:p>
-    <w:p>
-      <w:pPr>
-        <w:jc w:val="both"/>
-        <w:rPr>
-          <w:rFonts w:ascii="Times New Roman" w:hAnsi="Times New Roman" w:cs="Times New Roman"/>
-          <w:sz w:val="28"/>
-          <w:szCs w:val="28"/>
-        </w:rPr>
-      </w:pPr>
-      <w:r>
-        <w:rPr>
-          <w:rFonts w:ascii="Times New Roman" w:hAnsi="Times New Roman" w:cs="Times New Roman"/>
-          <w:sz w:val="28"/>
-          <w:szCs w:val="28"/>
-        </w:rPr>
-        <w:t xml:space="preserve">As a customer I want to be able to view my purchase history </w:t>
-      </w:r>
-      <w:r>
-        <w:rPr>
-          <w:rFonts w:ascii="Times New Roman" w:hAnsi="Times New Roman" w:cs="Times New Roman"/>
-          <w:sz w:val="28"/>
-          <w:szCs w:val="28"/>
-        </w:rPr>
-        <w:t>so that I can view my spending habits</w:t>
-      </w:r>
-    </w:p>
-    <w:p>
-      <w:pPr>
-        <w:jc w:val="both"/>
-        <w:rPr>
-          <w:rFonts w:ascii="Times New Roman" w:hAnsi="Times New Roman" w:cs="Times New Roman"/>
-          <w:b/>
-          <w:bCs/>
-          <w:sz w:val="24"/>
-          <w:szCs w:val="24"/>
-        </w:rPr>
-      </w:pPr>
-      <w:r>
-        <w:rPr>
-          <w:rFonts w:ascii="Times New Roman" w:hAnsi="Times New Roman" w:cs="Times New Roman"/>
-          <w:b/>
-          <w:bCs/>
-          <w:sz w:val="24"/>
-          <w:szCs w:val="24"/>
-        </w:rPr>
-        <w:t>Acceptance criteria:</w:t>
-      </w:r>
-    </w:p>
-    <w:p>
-      <w:pPr>
-        <w:jc w:val="both"/>
-        <w:rPr>
-          <w:rFonts w:ascii="Times New Roman" w:hAnsi="Times New Roman" w:cs="Times New Roman"/>
-          <w:sz w:val="24"/>
-          <w:szCs w:val="24"/>
-        </w:rPr>
-      </w:pPr>
-      <w:r>
-        <w:rPr>
-          <w:rFonts w:ascii="Times New Roman" w:hAnsi="Times New Roman" w:cs="Times New Roman"/>
-          <w:sz w:val="24"/>
-          <w:szCs w:val="24"/>
-        </w:rPr>
-        <w:t>All items I have purchased are displayed</w:t>
-      </w:r>
-    </w:p>
-    <w:p>
-      <w:pPr>
-        <w:jc w:val="both"/>
-        <w:rPr>
-          <w:rFonts w:ascii="Times New Roman" w:hAnsi="Times New Roman" w:cs="Times New Roman"/>
-          <w:sz w:val="24"/>
-          <w:szCs w:val="24"/>
-        </w:rPr>
-      </w:pPr>
-      <w:r>
-        <w:rPr>
-          <w:rFonts w:ascii="Times New Roman" w:hAnsi="Times New Roman" w:cs="Times New Roman"/>
-          <w:sz w:val="24"/>
-          <w:szCs w:val="24"/>
-        </w:rPr>
-        <w:t>Account is required</w:t>
-      </w:r>
-    </w:p>
-    <w:p>
-      <w:pPr>
-        <w:jc w:val="both"/>
-        <w:rPr>
-          <w:rFonts w:ascii="Times New Roman" w:hAnsi="Times New Roman" w:cs="Times New Roman"/>
-          <w:sz w:val="24"/>
-          <w:szCs w:val="24"/>
-        </w:rPr>
-      </w:pPr>
-      <w:r>
-        <w:rPr>
-          <w:rFonts w:ascii="Times New Roman" w:hAnsi="Times New Roman" w:cs="Times New Roman"/>
-          <w:b/>
-          <w:bCs/>
-          <w:sz w:val="24"/>
-          <w:szCs w:val="24"/>
-        </w:rPr>
-        <w:t>Priority (100-1):</w:t>
-      </w:r>
-      <w:r>
-        <w:rPr>
-          <w:rFonts w:ascii="Times New Roman" w:hAnsi="Times New Roman" w:cs="Times New Roman"/>
-          <w:b/>
-          <w:bCs/>
-          <w:sz w:val="24"/>
-          <w:szCs w:val="24"/>
-        </w:rPr>
-        <w:t xml:space="preserve"> </w:t>
-      </w:r>
-      <w:r>
-        <w:rPr>
-          <w:rFonts w:ascii="Times New Roman" w:hAnsi="Times New Roman" w:cs="Times New Roman"/>
-          <w:sz w:val="24"/>
-          <w:szCs w:val="24"/>
-        </w:rPr>
-        <w:t>50</w:t>
+        <w:t>5</w:t>
       </w:r>
     </w:p>
     <w:p>
@@ -3203,79 +3819,26 @@
           <w:szCs w:val="24"/>
         </w:rPr>
       </w:pPr>
-      <w:r>
-        <w:rPr>
-          <w:rFonts w:ascii="Times New Roman" w:hAnsi="Times New Roman" w:cs="Times New Roman"/>
-          <w:b/>
-          <w:bCs/>
-          <w:sz w:val="24"/>
-          <w:szCs w:val="24"/>
-        </w:rPr>
-        <w:t>Estimate: (21-1):</w:t>
-      </w:r>
-      <w:r>
-        <w:rPr>
-          <w:rFonts w:ascii="Times New Roman" w:hAnsi="Times New Roman" w:cs="Times New Roman"/>
-          <w:b/>
-          <w:bCs/>
-          <w:sz w:val="24"/>
-          <w:szCs w:val="24"/>
-        </w:rPr>
-        <w:t xml:space="preserve"> </w:t>
-      </w:r>
-      <w:r>
-        <w:rPr>
-          <w:rFonts w:ascii="Times New Roman" w:hAnsi="Times New Roman" w:cs="Times New Roman"/>
-          <w:sz w:val="24"/>
-          <w:szCs w:val="24"/>
-        </w:rPr>
-        <w:t>5</w:t>
-      </w:r>
-    </w:p>
-    <w:p>
-      <w:pPr>
-        <w:pBdr>
-          <w:bottom w:val="single" w:sz="12" w:space="1" w:color="auto"/>
-        </w:pBdr>
-        <w:jc w:val="both"/>
-        <w:rPr>
-          <w:rFonts w:ascii="Times New Roman" w:hAnsi="Times New Roman" w:cs="Times New Roman"/>
-          <w:sz w:val="24"/>
-          <w:szCs w:val="24"/>
-        </w:rPr>
-      </w:pPr>
-    </w:p>
-    <w:p>
-      <w:pPr>
-        <w:pBdr>
-          <w:bottom w:val="single" w:sz="12" w:space="1" w:color="auto"/>
-        </w:pBdr>
-        <w:jc w:val="both"/>
-        <w:rPr>
-          <w:rStyle w:val="SubtleEmphasis"/>
+    </w:p>
+    <w:p>
+      <w:pPr>
+        <w:pStyle w:val="Heading2"/>
+        <w:rPr>
           <w:sz w:val="36"/>
           <w:szCs w:val="36"/>
         </w:rPr>
       </w:pPr>
-      <w:r>
-        <w:rPr>
-          <w:rStyle w:val="SubtleEmphasis"/>
+      <w:bookmarkStart w:id="5" w:name="_Toc84614595"/>
+      <w:r>
+        <w:rPr>
           <w:sz w:val="36"/>
           <w:szCs w:val="36"/>
         </w:rPr>
-        <w:t>ADMIN STORIES</w:t>
-      </w:r>
-    </w:p>
-    <w:p>
-      <w:pPr>
-        <w:jc w:val="both"/>
-        <w:rPr>
-          <w:rFonts w:ascii="Times New Roman" w:hAnsi="Times New Roman" w:cs="Times New Roman"/>
-          <w:sz w:val="32"/>
-          <w:szCs w:val="32"/>
-        </w:rPr>
-      </w:pPr>
-    </w:p>
+        <w:t>2.2 ADMIN STORIES</w:t>
+      </w:r>
+      <w:bookmarkEnd w:id="5"/>
+    </w:p>
+    <w:p/>
     <w:p>
       <w:pPr>
         <w:jc w:val="both"/>
@@ -3852,15 +4415,7 @@
           <w:sz w:val="24"/>
           <w:szCs w:val="24"/>
         </w:rPr>
-        <w:t>1</w:t>
-      </w:r>
-      <w:r>
-        <w:rPr>
-          <w:rFonts w:ascii="Times New Roman" w:hAnsi="Times New Roman" w:cs="Times New Roman"/>
-          <w:sz w:val="24"/>
-          <w:szCs w:val="24"/>
-        </w:rPr>
-        <w:t>2</w:t>
+        <w:t>12</w:t>
       </w:r>
     </w:p>
     <w:p>
@@ -3896,256 +4451,200 @@
           <w:sz w:val="28"/>
           <w:szCs w:val="28"/>
         </w:rPr>
-        <w:t>update</w:t>
-      </w:r>
-      <w:r>
+        <w:t>update an item from the inventory</w:t>
+      </w:r>
+    </w:p>
+    <w:p>
+      <w:pPr>
+        <w:jc w:val="both"/>
+        <w:rPr>
+          <w:rFonts w:ascii="Times New Roman" w:hAnsi="Times New Roman" w:cs="Times New Roman"/>
+          <w:b/>
+          <w:bCs/>
+          <w:sz w:val="24"/>
+          <w:szCs w:val="24"/>
+        </w:rPr>
+      </w:pPr>
+      <w:r>
+        <w:rPr>
+          <w:rFonts w:ascii="Times New Roman" w:hAnsi="Times New Roman" w:cs="Times New Roman"/>
+          <w:b/>
+          <w:bCs/>
+          <w:sz w:val="24"/>
+          <w:szCs w:val="24"/>
+        </w:rPr>
+        <w:t>Acceptance criteria:</w:t>
+      </w:r>
+    </w:p>
+    <w:p>
+      <w:pPr>
+        <w:jc w:val="both"/>
+        <w:rPr>
+          <w:rFonts w:ascii="Times New Roman" w:hAnsi="Times New Roman" w:cs="Times New Roman"/>
+          <w:sz w:val="24"/>
+          <w:szCs w:val="24"/>
+        </w:rPr>
+      </w:pPr>
+      <w:r>
+        <w:rPr>
+          <w:rFonts w:ascii="Times New Roman" w:hAnsi="Times New Roman" w:cs="Times New Roman"/>
+          <w:sz w:val="24"/>
+          <w:szCs w:val="24"/>
+        </w:rPr>
+        <w:t xml:space="preserve">Product details are updated and saved in the system </w:t>
+      </w:r>
+    </w:p>
+    <w:p>
+      <w:pPr>
+        <w:jc w:val="both"/>
+        <w:rPr>
+          <w:rFonts w:ascii="Times New Roman" w:hAnsi="Times New Roman" w:cs="Times New Roman"/>
+          <w:sz w:val="24"/>
+          <w:szCs w:val="24"/>
+        </w:rPr>
+      </w:pPr>
+      <w:r>
+        <w:rPr>
+          <w:rFonts w:ascii="Times New Roman" w:hAnsi="Times New Roman" w:cs="Times New Roman"/>
+          <w:b/>
+          <w:bCs/>
+          <w:sz w:val="24"/>
+          <w:szCs w:val="24"/>
+        </w:rPr>
+        <w:t>Priority (100-1):</w:t>
+      </w:r>
+      <w:r>
+        <w:rPr>
+          <w:rFonts w:ascii="Times New Roman" w:hAnsi="Times New Roman" w:cs="Times New Roman"/>
+          <w:b/>
+          <w:bCs/>
+          <w:sz w:val="24"/>
+          <w:szCs w:val="24"/>
+        </w:rPr>
+        <w:t xml:space="preserve"> </w:t>
+      </w:r>
+      <w:r>
+        <w:rPr>
+          <w:rFonts w:ascii="Times New Roman" w:hAnsi="Times New Roman" w:cs="Times New Roman"/>
+          <w:sz w:val="24"/>
+          <w:szCs w:val="24"/>
+        </w:rPr>
+        <w:t>90</w:t>
+      </w:r>
+    </w:p>
+    <w:p>
+      <w:pPr>
+        <w:jc w:val="both"/>
+        <w:rPr>
+          <w:rFonts w:ascii="Times New Roman" w:hAnsi="Times New Roman" w:cs="Times New Roman"/>
+          <w:sz w:val="24"/>
+          <w:szCs w:val="24"/>
+        </w:rPr>
+      </w:pPr>
+      <w:r>
+        <w:rPr>
+          <w:rFonts w:ascii="Times New Roman" w:hAnsi="Times New Roman" w:cs="Times New Roman"/>
+          <w:b/>
+          <w:bCs/>
+          <w:sz w:val="24"/>
+          <w:szCs w:val="24"/>
+        </w:rPr>
+        <w:t>Estimate: (21-1):</w:t>
+      </w:r>
+      <w:r>
+        <w:rPr>
+          <w:rFonts w:ascii="Times New Roman" w:hAnsi="Times New Roman" w:cs="Times New Roman"/>
+          <w:b/>
+          <w:bCs/>
+          <w:sz w:val="24"/>
+          <w:szCs w:val="24"/>
+        </w:rPr>
+        <w:t xml:space="preserve"> </w:t>
+      </w:r>
+      <w:r>
+        <w:rPr>
+          <w:rFonts w:ascii="Times New Roman" w:hAnsi="Times New Roman" w:cs="Times New Roman"/>
+          <w:sz w:val="24"/>
+          <w:szCs w:val="24"/>
+        </w:rPr>
+        <w:t>12</w:t>
+      </w:r>
+    </w:p>
+    <w:p>
+      <w:pPr>
+        <w:jc w:val="both"/>
+        <w:rPr>
+          <w:rFonts w:ascii="Times New Roman" w:hAnsi="Times New Roman" w:cs="Times New Roman"/>
+          <w:sz w:val="24"/>
+          <w:szCs w:val="24"/>
+        </w:rPr>
+      </w:pPr>
+    </w:p>
+    <w:p>
+      <w:pPr>
+        <w:jc w:val="both"/>
+        <w:rPr>
+          <w:rFonts w:ascii="Times New Roman" w:hAnsi="Times New Roman" w:cs="Times New Roman"/>
+          <w:sz w:val="24"/>
+          <w:szCs w:val="24"/>
+        </w:rPr>
+      </w:pPr>
+    </w:p>
+    <w:p>
+      <w:pPr>
+        <w:jc w:val="both"/>
+        <w:rPr>
+          <w:rFonts w:ascii="Times New Roman" w:hAnsi="Times New Roman" w:cs="Times New Roman"/>
+          <w:sz w:val="24"/>
+          <w:szCs w:val="24"/>
+        </w:rPr>
+      </w:pPr>
+    </w:p>
+    <w:p>
+      <w:pPr>
+        <w:jc w:val="both"/>
+        <w:rPr>
+          <w:rFonts w:ascii="Times New Roman" w:hAnsi="Times New Roman" w:cs="Times New Roman"/>
+          <w:sz w:val="24"/>
+          <w:szCs w:val="24"/>
+        </w:rPr>
+      </w:pPr>
+    </w:p>
+    <w:p>
+      <w:pPr>
+        <w:jc w:val="both"/>
+        <w:rPr>
+          <w:rFonts w:ascii="Times New Roman" w:hAnsi="Times New Roman" w:cs="Times New Roman"/>
+          <w:sz w:val="24"/>
+          <w:szCs w:val="24"/>
+        </w:rPr>
+      </w:pPr>
+    </w:p>
+    <w:p>
+      <w:pPr>
+        <w:jc w:val="both"/>
         <w:rPr>
           <w:rFonts w:ascii="Times New Roman" w:hAnsi="Times New Roman" w:cs="Times New Roman"/>
           <w:sz w:val="28"/>
           <w:szCs w:val="28"/>
         </w:rPr>
-        <w:t xml:space="preserve"> an item from the inventory</w:t>
-      </w:r>
-    </w:p>
-    <w:p>
-      <w:pPr>
-        <w:jc w:val="both"/>
-        <w:rPr>
-          <w:rFonts w:ascii="Times New Roman" w:hAnsi="Times New Roman" w:cs="Times New Roman"/>
-          <w:b/>
-          <w:bCs/>
-          <w:sz w:val="24"/>
-          <w:szCs w:val="24"/>
-        </w:rPr>
-      </w:pPr>
-      <w:r>
-        <w:rPr>
-          <w:rFonts w:ascii="Times New Roman" w:hAnsi="Times New Roman" w:cs="Times New Roman"/>
-          <w:b/>
-          <w:bCs/>
-          <w:sz w:val="24"/>
-          <w:szCs w:val="24"/>
-        </w:rPr>
-        <w:t>Acceptance criteria:</w:t>
-      </w:r>
-    </w:p>
-    <w:p>
-      <w:pPr>
-        <w:jc w:val="both"/>
-        <w:rPr>
-          <w:rFonts w:ascii="Times New Roman" w:hAnsi="Times New Roman" w:cs="Times New Roman"/>
-          <w:sz w:val="24"/>
-          <w:szCs w:val="24"/>
-        </w:rPr>
-      </w:pPr>
-      <w:r>
-        <w:rPr>
-          <w:rFonts w:ascii="Times New Roman" w:hAnsi="Times New Roman" w:cs="Times New Roman"/>
-          <w:sz w:val="24"/>
-          <w:szCs w:val="24"/>
-        </w:rPr>
-        <w:t xml:space="preserve">Product </w:t>
-      </w:r>
-      <w:r>
-        <w:rPr>
-          <w:rFonts w:ascii="Times New Roman" w:hAnsi="Times New Roman" w:cs="Times New Roman"/>
-          <w:sz w:val="24"/>
-          <w:szCs w:val="24"/>
-        </w:rPr>
-        <w:t>details are updated and saved in the system</w:t>
-      </w:r>
-      <w:r>
-        <w:rPr>
-          <w:rFonts w:ascii="Times New Roman" w:hAnsi="Times New Roman" w:cs="Times New Roman"/>
-          <w:sz w:val="24"/>
-          <w:szCs w:val="24"/>
-        </w:rPr>
-        <w:t xml:space="preserve"> </w:t>
-      </w:r>
-    </w:p>
-    <w:p>
-      <w:pPr>
-        <w:jc w:val="both"/>
-        <w:rPr>
-          <w:rFonts w:ascii="Times New Roman" w:hAnsi="Times New Roman" w:cs="Times New Roman"/>
-          <w:sz w:val="24"/>
-          <w:szCs w:val="24"/>
-        </w:rPr>
-      </w:pPr>
-      <w:r>
-        <w:rPr>
-          <w:rFonts w:ascii="Times New Roman" w:hAnsi="Times New Roman" w:cs="Times New Roman"/>
-          <w:b/>
-          <w:bCs/>
-          <w:sz w:val="24"/>
-          <w:szCs w:val="24"/>
-        </w:rPr>
-        <w:t>Priority (100-1):</w:t>
-      </w:r>
-      <w:r>
-        <w:rPr>
-          <w:rFonts w:ascii="Times New Roman" w:hAnsi="Times New Roman" w:cs="Times New Roman"/>
-          <w:b/>
-          <w:bCs/>
-          <w:sz w:val="24"/>
-          <w:szCs w:val="24"/>
-        </w:rPr>
-        <w:t xml:space="preserve"> </w:t>
-      </w:r>
-      <w:r>
-        <w:rPr>
-          <w:rFonts w:ascii="Times New Roman" w:hAnsi="Times New Roman" w:cs="Times New Roman"/>
-          <w:sz w:val="24"/>
-          <w:szCs w:val="24"/>
-        </w:rPr>
-        <w:t>90</w:t>
-      </w:r>
-    </w:p>
-    <w:p>
-      <w:pPr>
-        <w:jc w:val="both"/>
-        <w:rPr>
-          <w:rFonts w:ascii="Times New Roman" w:hAnsi="Times New Roman" w:cs="Times New Roman"/>
-          <w:sz w:val="24"/>
-          <w:szCs w:val="24"/>
-        </w:rPr>
-      </w:pPr>
-      <w:r>
-        <w:rPr>
-          <w:rFonts w:ascii="Times New Roman" w:hAnsi="Times New Roman" w:cs="Times New Roman"/>
-          <w:b/>
-          <w:bCs/>
-          <w:sz w:val="24"/>
-          <w:szCs w:val="24"/>
-        </w:rPr>
-        <w:t>Estimate: (21-1):</w:t>
-      </w:r>
-      <w:r>
-        <w:rPr>
-          <w:rFonts w:ascii="Times New Roman" w:hAnsi="Times New Roman" w:cs="Times New Roman"/>
-          <w:b/>
-          <w:bCs/>
-          <w:sz w:val="24"/>
-          <w:szCs w:val="24"/>
-        </w:rPr>
-        <w:t xml:space="preserve"> </w:t>
-      </w:r>
-      <w:r>
-        <w:rPr>
-          <w:rFonts w:ascii="Times New Roman" w:hAnsi="Times New Roman" w:cs="Times New Roman"/>
-          <w:sz w:val="24"/>
-          <w:szCs w:val="24"/>
-        </w:rPr>
-        <w:t>12</w:t>
-      </w:r>
-    </w:p>
-    <w:p>
-      <w:pPr>
-        <w:jc w:val="both"/>
-        <w:rPr>
-          <w:rFonts w:ascii="Times New Roman" w:hAnsi="Times New Roman" w:cs="Times New Roman"/>
-          <w:sz w:val="24"/>
-          <w:szCs w:val="24"/>
-        </w:rPr>
-      </w:pPr>
-    </w:p>
-    <w:p>
-      <w:pPr>
-        <w:jc w:val="both"/>
-        <w:rPr>
-          <w:rFonts w:ascii="Times New Roman" w:hAnsi="Times New Roman" w:cs="Times New Roman"/>
-          <w:sz w:val="24"/>
-          <w:szCs w:val="24"/>
-        </w:rPr>
-      </w:pPr>
-    </w:p>
-    <w:p>
-      <w:pPr>
-        <w:jc w:val="both"/>
-        <w:rPr>
-          <w:rFonts w:ascii="Times New Roman" w:hAnsi="Times New Roman" w:cs="Times New Roman"/>
-          <w:sz w:val="24"/>
-          <w:szCs w:val="24"/>
-        </w:rPr>
-      </w:pPr>
-    </w:p>
-    <w:p>
-      <w:pPr>
-        <w:jc w:val="both"/>
-        <w:rPr>
-          <w:rFonts w:ascii="Times New Roman" w:hAnsi="Times New Roman" w:cs="Times New Roman"/>
-          <w:sz w:val="24"/>
-          <w:szCs w:val="24"/>
-        </w:rPr>
-      </w:pPr>
-    </w:p>
-    <w:p>
-      <w:pPr>
-        <w:jc w:val="both"/>
-        <w:rPr>
-          <w:rFonts w:ascii="Times New Roman" w:hAnsi="Times New Roman" w:cs="Times New Roman"/>
-          <w:sz w:val="24"/>
-          <w:szCs w:val="24"/>
-        </w:rPr>
-      </w:pPr>
-    </w:p>
-    <w:p>
-      <w:pPr>
-        <w:jc w:val="both"/>
+      </w:pPr>
+      <w:r>
         <w:rPr>
           <w:rFonts w:ascii="Times New Roman" w:hAnsi="Times New Roman" w:cs="Times New Roman"/>
           <w:sz w:val="28"/>
           <w:szCs w:val="28"/>
         </w:rPr>
-      </w:pPr>
+        <w:lastRenderedPageBreak/>
+        <w:t xml:space="preserve">As an admin I want to be able to </w:t>
+      </w:r>
       <w:r>
         <w:rPr>
           <w:rFonts w:ascii="Times New Roman" w:hAnsi="Times New Roman" w:cs="Times New Roman"/>
           <w:sz w:val="28"/>
           <w:szCs w:val="28"/>
         </w:rPr>
-        <w:lastRenderedPageBreak/>
-        <w:t xml:space="preserve">As an admin I want to be able to </w:t>
-      </w:r>
-      <w:r>
-        <w:rPr>
-          <w:rFonts w:ascii="Times New Roman" w:hAnsi="Times New Roman" w:cs="Times New Roman"/>
-          <w:sz w:val="28"/>
-          <w:szCs w:val="28"/>
-        </w:rPr>
-        <w:t xml:space="preserve">add </w:t>
-      </w:r>
-      <w:r>
-        <w:rPr>
-          <w:rFonts w:ascii="Times New Roman" w:hAnsi="Times New Roman" w:cs="Times New Roman"/>
-          <w:sz w:val="28"/>
-          <w:szCs w:val="28"/>
-        </w:rPr>
-        <w:t>delete an</w:t>
-      </w:r>
-      <w:r>
-        <w:rPr>
-          <w:rFonts w:ascii="Times New Roman" w:hAnsi="Times New Roman" w:cs="Times New Roman"/>
-          <w:sz w:val="28"/>
-          <w:szCs w:val="28"/>
-        </w:rPr>
-        <w:t xml:space="preserve"> item </w:t>
-      </w:r>
-      <w:r>
-        <w:rPr>
-          <w:rFonts w:ascii="Times New Roman" w:hAnsi="Times New Roman" w:cs="Times New Roman"/>
-          <w:sz w:val="28"/>
-          <w:szCs w:val="28"/>
-        </w:rPr>
-        <w:t>from the</w:t>
-      </w:r>
-      <w:r>
-        <w:rPr>
-          <w:rFonts w:ascii="Times New Roman" w:hAnsi="Times New Roman" w:cs="Times New Roman"/>
-          <w:sz w:val="28"/>
-          <w:szCs w:val="28"/>
-        </w:rPr>
-        <w:t xml:space="preserve"> inventory</w:t>
+        <w:t>add delete an item from the inventory</w:t>
       </w:r>
     </w:p>
     <w:p>
@@ -4185,15 +4684,7 @@
           <w:sz w:val="24"/>
           <w:szCs w:val="24"/>
         </w:rPr>
-        <w:t xml:space="preserve">Product is </w:t>
-      </w:r>
-      <w:r>
-        <w:rPr>
-          <w:rFonts w:ascii="Times New Roman" w:hAnsi="Times New Roman" w:cs="Times New Roman"/>
-          <w:sz w:val="24"/>
-          <w:szCs w:val="24"/>
-        </w:rPr>
-        <w:t xml:space="preserve">deleted from the system </w:t>
+        <w:t xml:space="preserve">Product is deleted from the system </w:t>
       </w:r>
     </w:p>
     <w:p>
@@ -4482,6 +4973,251 @@
     </w:sectPr>
   </w:body>
 </w:document>
+</file>
+
+<file path=word/numbering.xml><?xml version="1.0" encoding="utf-8"?>
+<w:numbering xmlns:wpc="http://schemas.microsoft.com/office/word/2010/wordprocessingCanvas" xmlns:cx="http://schemas.microsoft.com/office/drawing/2014/chartex" xmlns:cx1="http://schemas.microsoft.com/office/drawing/2015/9/8/chartex" xmlns:cx2="http://schemas.microsoft.com/office/drawing/2015/10/21/chartex" xmlns:cx3="http://schemas.microsoft.com/office/drawing/2016/5/9/chartex" xmlns:cx4="http://schemas.microsoft.com/office/drawing/2016/5/10/chartex" xmlns:cx5="http://schemas.microsoft.com/office/drawing/2016/5/11/chartex" xmlns:cx6="http://schemas.microsoft.com/office/drawing/2016/5/12/chartex" xmlns:cx7="http://schemas.microsoft.com/office/drawing/2016/5/13/chartex" xmlns:cx8="http://schemas.microsoft.com/office/drawing/2016/5/14/chartex" xmlns:mc="http://schemas.openxmlformats.org/markup-compatibility/2006" xmlns:aink="http://schemas.microsoft.com/office/drawing/2016/ink" xmlns:am3d="http://schemas.microsoft.com/office/drawing/2017/model3d" xmlns:o="urn:schemas-microsoft-com:office:office" xmlns:r="http://schemas.openxmlformats.org/officeDocument/2006/relationships" xmlns:m="http://schemas.openxmlformats.org/officeDocument/2006/math" xmlns:v="urn:schemas-microsoft-com:vml" xmlns:wp14="http://schemas.microsoft.com/office/word/2010/wordprocessingDrawing" xmlns:wp="http://schemas.openxmlformats.org/drawingml/2006/wordprocessingDrawing" xmlns:w10="urn:schemas-microsoft-com:office:word" xmlns:w="http://schemas.openxmlformats.org/wordprocessingml/2006/main" xmlns:w14="http://schemas.microsoft.com/office/word/2010/wordml" xmlns:w15="http://schemas.microsoft.com/office/word/2012/wordml" xmlns:w16cex="http://schemas.microsoft.com/office/word/2018/wordml/cex" xmlns:w16cid="http://schemas.microsoft.com/office/word/2016/wordml/cid" xmlns:w16="http://schemas.microsoft.com/office/word/2018/wordml" xmlns:w16sdtdh="http://schemas.microsoft.com/office/word/2020/wordml/sdtdatahash" xmlns:w16se="http://schemas.microsoft.com/office/word/2015/wordml/symex" xmlns:wpg="http://schemas.microsoft.com/office/word/2010/wordprocessingGroup" xmlns:wpi="http://schemas.microsoft.com/office/word/2010/wordprocessingInk" xmlns:wne="http://schemas.microsoft.com/office/word/2006/wordml" xmlns:wps="http://schemas.microsoft.com/office/word/2010/wordprocessingShape" mc:Ignorable="w14 w15 w16se w16cid w16 w16cex w16sdtdh wp14">
+  <w:abstractNum w:abstractNumId="0" w15:restartNumberingAfterBreak="0">
+    <w:nsid w:val="1184161C"/>
+    <w:multiLevelType w:val="multilevel"/>
+    <w:tmpl w:val="D25C98DE"/>
+    <w:lvl w:ilvl="0">
+      <w:start w:val="1"/>
+      <w:numFmt w:val="decimal"/>
+      <w:lvlText w:val="%1"/>
+      <w:lvlJc w:val="left"/>
+      <w:pPr>
+        <w:ind w:left="540" w:hanging="540"/>
+      </w:pPr>
+      <w:rPr>
+        <w:rFonts w:hint="default"/>
+      </w:rPr>
+    </w:lvl>
+    <w:lvl w:ilvl="1">
+      <w:start w:val="1"/>
+      <w:numFmt w:val="decimal"/>
+      <w:lvlText w:val="%1.%2"/>
+      <w:lvlJc w:val="left"/>
+      <w:pPr>
+        <w:ind w:left="540" w:hanging="540"/>
+      </w:pPr>
+      <w:rPr>
+        <w:rFonts w:hint="default"/>
+      </w:rPr>
+    </w:lvl>
+    <w:lvl w:ilvl="2">
+      <w:start w:val="1"/>
+      <w:numFmt w:val="decimal"/>
+      <w:lvlText w:val="%1.%2.%3"/>
+      <w:lvlJc w:val="left"/>
+      <w:pPr>
+        <w:ind w:left="720" w:hanging="720"/>
+      </w:pPr>
+      <w:rPr>
+        <w:rFonts w:hint="default"/>
+      </w:rPr>
+    </w:lvl>
+    <w:lvl w:ilvl="3">
+      <w:start w:val="1"/>
+      <w:numFmt w:val="decimal"/>
+      <w:lvlText w:val="%1.%2.%3.%4"/>
+      <w:lvlJc w:val="left"/>
+      <w:pPr>
+        <w:ind w:left="720" w:hanging="720"/>
+      </w:pPr>
+      <w:rPr>
+        <w:rFonts w:hint="default"/>
+      </w:rPr>
+    </w:lvl>
+    <w:lvl w:ilvl="4">
+      <w:start w:val="1"/>
+      <w:numFmt w:val="decimal"/>
+      <w:lvlText w:val="%1.%2.%3.%4.%5"/>
+      <w:lvlJc w:val="left"/>
+      <w:pPr>
+        <w:ind w:left="1080" w:hanging="1080"/>
+      </w:pPr>
+      <w:rPr>
+        <w:rFonts w:hint="default"/>
+      </w:rPr>
+    </w:lvl>
+    <w:lvl w:ilvl="5">
+      <w:start w:val="1"/>
+      <w:numFmt w:val="decimal"/>
+      <w:lvlText w:val="%1.%2.%3.%4.%5.%6"/>
+      <w:lvlJc w:val="left"/>
+      <w:pPr>
+        <w:ind w:left="1080" w:hanging="1080"/>
+      </w:pPr>
+      <w:rPr>
+        <w:rFonts w:hint="default"/>
+      </w:rPr>
+    </w:lvl>
+    <w:lvl w:ilvl="6">
+      <w:start w:val="1"/>
+      <w:numFmt w:val="decimal"/>
+      <w:lvlText w:val="%1.%2.%3.%4.%5.%6.%7"/>
+      <w:lvlJc w:val="left"/>
+      <w:pPr>
+        <w:ind w:left="1440" w:hanging="1440"/>
+      </w:pPr>
+      <w:rPr>
+        <w:rFonts w:hint="default"/>
+      </w:rPr>
+    </w:lvl>
+    <w:lvl w:ilvl="7">
+      <w:start w:val="1"/>
+      <w:numFmt w:val="decimal"/>
+      <w:lvlText w:val="%1.%2.%3.%4.%5.%6.%7.%8"/>
+      <w:lvlJc w:val="left"/>
+      <w:pPr>
+        <w:ind w:left="1440" w:hanging="1440"/>
+      </w:pPr>
+      <w:rPr>
+        <w:rFonts w:hint="default"/>
+      </w:rPr>
+    </w:lvl>
+    <w:lvl w:ilvl="8">
+      <w:start w:val="1"/>
+      <w:numFmt w:val="decimal"/>
+      <w:lvlText w:val="%1.%2.%3.%4.%5.%6.%7.%8.%9"/>
+      <w:lvlJc w:val="left"/>
+      <w:pPr>
+        <w:ind w:left="1440" w:hanging="1440"/>
+      </w:pPr>
+      <w:rPr>
+        <w:rFonts w:hint="default"/>
+      </w:rPr>
+    </w:lvl>
+  </w:abstractNum>
+  <w:abstractNum w:abstractNumId="1" w15:restartNumberingAfterBreak="0">
+    <w:nsid w:val="1EAC66BD"/>
+    <w:multiLevelType w:val="multilevel"/>
+    <w:tmpl w:val="DDA00394"/>
+    <w:lvl w:ilvl="0">
+      <w:start w:val="1"/>
+      <w:numFmt w:val="decimal"/>
+      <w:lvlText w:val="%1."/>
+      <w:lvlJc w:val="left"/>
+      <w:pPr>
+        <w:ind w:left="720" w:hanging="360"/>
+      </w:pPr>
+      <w:rPr>
+        <w:rFonts w:hint="default"/>
+      </w:rPr>
+    </w:lvl>
+    <w:lvl w:ilvl="1">
+      <w:start w:val="2"/>
+      <w:numFmt w:val="decimal"/>
+      <w:isLgl/>
+      <w:lvlText w:val="%1.%2"/>
+      <w:lvlJc w:val="left"/>
+      <w:pPr>
+        <w:ind w:left="900" w:hanging="540"/>
+      </w:pPr>
+      <w:rPr>
+        <w:rFonts w:hint="default"/>
+      </w:rPr>
+    </w:lvl>
+    <w:lvl w:ilvl="2">
+      <w:start w:val="1"/>
+      <w:numFmt w:val="decimal"/>
+      <w:isLgl/>
+      <w:lvlText w:val="%1.%2.%3"/>
+      <w:lvlJc w:val="left"/>
+      <w:pPr>
+        <w:ind w:left="1080" w:hanging="720"/>
+      </w:pPr>
+      <w:rPr>
+        <w:rFonts w:hint="default"/>
+      </w:rPr>
+    </w:lvl>
+    <w:lvl w:ilvl="3">
+      <w:start w:val="1"/>
+      <w:numFmt w:val="decimal"/>
+      <w:isLgl/>
+      <w:lvlText w:val="%1.%2.%3.%4"/>
+      <w:lvlJc w:val="left"/>
+      <w:pPr>
+        <w:ind w:left="1080" w:hanging="720"/>
+      </w:pPr>
+      <w:rPr>
+        <w:rFonts w:hint="default"/>
+      </w:rPr>
+    </w:lvl>
+    <w:lvl w:ilvl="4">
+      <w:start w:val="1"/>
+      <w:numFmt w:val="decimal"/>
+      <w:isLgl/>
+      <w:lvlText w:val="%1.%2.%3.%4.%5"/>
+      <w:lvlJc w:val="left"/>
+      <w:pPr>
+        <w:ind w:left="1440" w:hanging="1080"/>
+      </w:pPr>
+      <w:rPr>
+        <w:rFonts w:hint="default"/>
+      </w:rPr>
+    </w:lvl>
+    <w:lvl w:ilvl="5">
+      <w:start w:val="1"/>
+      <w:numFmt w:val="decimal"/>
+      <w:isLgl/>
+      <w:lvlText w:val="%1.%2.%3.%4.%5.%6"/>
+      <w:lvlJc w:val="left"/>
+      <w:pPr>
+        <w:ind w:left="1440" w:hanging="1080"/>
+      </w:pPr>
+      <w:rPr>
+        <w:rFonts w:hint="default"/>
+      </w:rPr>
+    </w:lvl>
+    <w:lvl w:ilvl="6">
+      <w:start w:val="1"/>
+      <w:numFmt w:val="decimal"/>
+      <w:isLgl/>
+      <w:lvlText w:val="%1.%2.%3.%4.%5.%6.%7"/>
+      <w:lvlJc w:val="left"/>
+      <w:pPr>
+        <w:ind w:left="1800" w:hanging="1440"/>
+      </w:pPr>
+      <w:rPr>
+        <w:rFonts w:hint="default"/>
+      </w:rPr>
+    </w:lvl>
+    <w:lvl w:ilvl="7">
+      <w:start w:val="1"/>
+      <w:numFmt w:val="decimal"/>
+      <w:isLgl/>
+      <w:lvlText w:val="%1.%2.%3.%4.%5.%6.%7.%8"/>
+      <w:lvlJc w:val="left"/>
+      <w:pPr>
+        <w:ind w:left="1800" w:hanging="1440"/>
+      </w:pPr>
+      <w:rPr>
+        <w:rFonts w:hint="default"/>
+      </w:rPr>
+    </w:lvl>
+    <w:lvl w:ilvl="8">
+      <w:start w:val="1"/>
+      <w:numFmt w:val="decimal"/>
+      <w:isLgl/>
+      <w:lvlText w:val="%1.%2.%3.%4.%5.%6.%7.%8.%9"/>
+      <w:lvlJc w:val="left"/>
+      <w:pPr>
+        <w:ind w:left="1800" w:hanging="1440"/>
+      </w:pPr>
+      <w:rPr>
+        <w:rFonts w:hint="default"/>
+      </w:rPr>
+    </w:lvl>
+  </w:abstractNum>
+  <w:num w:numId="1">
+    <w:abstractNumId w:val="1"/>
+  </w:num>
+  <w:num w:numId="2">
+    <w:abstractNumId w:val="0"/>
+  </w:num>
+</w:numbering>
 </file>
 
 <file path=word/styles.xml><?xml version="1.0" encoding="utf-8"?>
@@ -5155,6 +5891,17 @@
       <w:color w:val="404040" w:themeColor="text1" w:themeTint="BF"/>
     </w:rPr>
   </w:style>
+  <w:style w:type="paragraph" w:styleId="ListParagraph">
+    <w:name w:val="List Paragraph"/>
+    <w:basedOn w:val="Normal"/>
+    <w:uiPriority w:val="34"/>
+    <w:qFormat/>
+    <w:rsid w:val="005716EE"/>
+    <w:pPr>
+      <w:ind w:left="720"/>
+      <w:contextualSpacing/>
+    </w:pPr>
+  </w:style>
 </w:styles>
 </file>
 

</xml_diff>